<commit_message>
Update Relatório FIA - Template.docx
</commit_message>
<xml_diff>
--- a/Trabalho2/Relatório FIA - Template.docx
+++ b/Trabalho2/Relatório FIA - Template.docx
@@ -1,6 +1,6 @@
 
 <file path=word/document.xml><?xml version="1.0" encoding="utf-8"?>
-<w:document xmlns:wpc="http://schemas.microsoft.com/office/word/2010/wordprocessingCanvas" xmlns:cx="http://schemas.microsoft.com/office/drawing/2014/chartex" xmlns:cx1="http://schemas.microsoft.com/office/drawing/2015/9/8/chartex" xmlns:cx2="http://schemas.microsoft.com/office/drawing/2015/10/21/chartex" xmlns:cx3="http://schemas.microsoft.com/office/drawing/2016/5/9/chartex" xmlns:cx4="http://schemas.microsoft.com/office/drawing/2016/5/10/chartex" xmlns:cx5="http://schemas.microsoft.com/office/drawing/2016/5/11/chartex" xmlns:cx6="http://schemas.microsoft.com/office/drawing/2016/5/12/chartex" xmlns:cx7="http://schemas.microsoft.com/office/drawing/2016/5/13/chartex" xmlns:cx8="http://schemas.microsoft.com/office/drawing/2016/5/14/chartex" xmlns:mc="http://schemas.openxmlformats.org/markup-compatibility/2006" xmlns:aink="http://schemas.microsoft.com/office/drawing/2016/ink" xmlns:am3d="http://schemas.microsoft.com/office/drawing/2017/model3d" xmlns:o="urn:schemas-microsoft-com:office:office" xmlns:r="http://schemas.openxmlformats.org/officeDocument/2006/relationships" xmlns:m="http://schemas.openxmlformats.org/officeDocument/2006/math" xmlns:v="urn:schemas-microsoft-com:vml" xmlns:wp14="http://schemas.microsoft.com/office/word/2010/wordprocessingDrawing" xmlns:wp="http://schemas.openxmlformats.org/drawingml/2006/wordprocessingDrawing" xmlns:w10="urn:schemas-microsoft-com:office:word" xmlns:w="http://schemas.openxmlformats.org/wordprocessingml/2006/main" xmlns:w14="http://schemas.microsoft.com/office/word/2010/wordml" xmlns:w15="http://schemas.microsoft.com/office/word/2012/wordml" xmlns:w16cex="http://schemas.microsoft.com/office/word/2018/wordml/cex" xmlns:w16cid="http://schemas.microsoft.com/office/word/2016/wordml/cid" xmlns:w16="http://schemas.microsoft.com/office/word/2018/wordml" xmlns:w16se="http://schemas.microsoft.com/office/word/2015/wordml/symex" xmlns:wpg="http://schemas.microsoft.com/office/word/2010/wordprocessingGroup" xmlns:wpi="http://schemas.microsoft.com/office/word/2010/wordprocessingInk" xmlns:wne="http://schemas.microsoft.com/office/word/2006/wordml" xmlns:wps="http://schemas.microsoft.com/office/word/2010/wordprocessingShape" mc:Ignorable="w14 w15 w16se w16cid w16 w16cex wp14">
+<w:document xmlns:wpc="http://schemas.microsoft.com/office/word/2010/wordprocessingCanvas" xmlns:cx="http://schemas.microsoft.com/office/drawing/2014/chartex" xmlns:mc="http://schemas.openxmlformats.org/markup-compatibility/2006" xmlns:o="urn:schemas-microsoft-com:office:office" xmlns:r="http://schemas.openxmlformats.org/officeDocument/2006/relationships" xmlns:m="http://schemas.openxmlformats.org/officeDocument/2006/math" xmlns:v="urn:schemas-microsoft-com:vml" xmlns:wp14="http://schemas.microsoft.com/office/word/2010/wordprocessingDrawing" xmlns:wp="http://schemas.openxmlformats.org/drawingml/2006/wordprocessingDrawing" xmlns:w10="urn:schemas-microsoft-com:office:word" xmlns:w="http://schemas.openxmlformats.org/wordprocessingml/2006/main" xmlns:w14="http://schemas.microsoft.com/office/word/2010/wordml" xmlns:w15="http://schemas.microsoft.com/office/word/2012/wordml" xmlns:w16se="http://schemas.microsoft.com/office/word/2015/wordml/symex" xmlns:wpg="http://schemas.microsoft.com/office/word/2010/wordprocessingGroup" xmlns:wpi="http://schemas.microsoft.com/office/word/2010/wordprocessingInk" xmlns:wne="http://schemas.microsoft.com/office/word/2006/wordml" xmlns:wps="http://schemas.microsoft.com/office/word/2010/wordprocessingShape" mc:Ignorable="w14 w15 w16se wp14">
   <w:body>
     <w:p>
       <w:pPr>
@@ -11,7 +11,6 @@
       <w:r>
         <w:rPr>
           <w:noProof/>
-          <w:lang w:val="en-US"/>
         </w:rPr>
         <w:drawing>
           <wp:anchor distT="0" distB="0" distL="114300" distR="114300" simplePos="0" relativeHeight="251658240" behindDoc="1" locked="0" layoutInCell="1" allowOverlap="1" wp14:anchorId="1C787ABF" wp14:editId="2DA84A0E">
@@ -436,13 +435,13 @@
           <w:pPr>
             <w:pStyle w:val="Cabealhodondice"/>
             <w:rPr>
-              <w:rStyle w:val="Ttulo3Carter"/>
+              <w:rStyle w:val="Cabealho3Carter"/>
               <w:color w:val="000000" w:themeColor="text1"/>
             </w:rPr>
           </w:pPr>
           <w:r>
             <w:rPr>
-              <w:rStyle w:val="Ttulo3Carter"/>
+              <w:rStyle w:val="Cabealho3Carter"/>
               <w:color w:val="000000" w:themeColor="text1"/>
             </w:rPr>
             <w:t>Índice</w:t>
@@ -1631,7 +1630,7 @@
     </w:p>
     <w:p>
       <w:pPr>
-        <w:pStyle w:val="Ttulo1"/>
+        <w:pStyle w:val="Cabealho1"/>
       </w:pPr>
       <w:bookmarkStart w:id="0" w:name="_Toc71972340"/>
       <w:r>
@@ -1646,7 +1645,7 @@
     <w:p/>
     <w:p>
       <w:pPr>
-        <w:pStyle w:val="Ttulo1"/>
+        <w:pStyle w:val="Cabealho1"/>
       </w:pPr>
       <w:bookmarkStart w:id="1" w:name="_Toc71972341"/>
       <w:proofErr w:type="spellStart"/>
@@ -1659,7 +1658,7 @@
     <w:p/>
     <w:p>
       <w:pPr>
-        <w:pStyle w:val="Ttulo1"/>
+        <w:pStyle w:val="Cabealho1"/>
       </w:pPr>
       <w:bookmarkStart w:id="2" w:name="_Toc71972342"/>
       <w:r>
@@ -1669,7 +1668,7 @@
     </w:p>
     <w:p>
       <w:pPr>
-        <w:pStyle w:val="Ttulo2"/>
+        <w:pStyle w:val="Cabealho2"/>
       </w:pPr>
       <w:bookmarkStart w:id="3" w:name="_Toc71972343"/>
       <w:r>
@@ -1730,14 +1729,14 @@
           <w:rFonts w:ascii="LM Roman 12" w:hAnsi="LM Roman 12"/>
         </w:rPr>
         <w:tab/>
-        <w:t xml:space="preserve">Para a aptidão, foram desenvolvidas duas funções simples para determinar o seu valor, que são usadas em “GetScoreRed” / “GetScoreBlue” no script “D31NeuralControler.cs”, e foram executadas para poder analisar a sua capacidade evolutiva, e assim na próxima meta ser possível adaptá-las para resolver os cenários fornecidos. Nas execuções foi usado o cenário “Evolving-ControlTheBallToAdversaryGoal”, dado ser o mais simples e geral dos </w:t>
+        <w:t xml:space="preserve">Para a aptidão, foram desenvolvidas duas funções simples para determinar o seu valor, que são usadas em “GetScoreRed” / “GetScoreBlue” no script “D31NeuralControler.cs”, e foram executadas para poder analisar a sua capacidade evolutiva, e assim na próxima meta ser possível adaptá-las para resolver os cenários fornecidos. Nas execuções foi usado o cenário “Evolving-ControlTheBallToAdversaryGoal”, dado ser o mais simples e geral dos cenários evolutivos, com mutação gaussiana, </w:t>
       </w:r>
       <w:r>
         <w:rPr>
           <w:rFonts w:ascii="LM Roman 12" w:hAnsi="LM Roman 12"/>
         </w:rPr>
         <w:lastRenderedPageBreak/>
-        <w:t>cenários evolutivos, com mutação gaussiana, método de seleção por torneio, e as seguintes configurações</w:t>
+        <w:t>método de seleção por torneio, e as seguintes configurações</w:t>
       </w:r>
       <w:r>
         <w:t>:</w:t>
@@ -1918,7 +1917,6 @@
         <w:rPr>
           <w:noProof/>
         </w:rPr>
-        <w:lastRenderedPageBreak/>
         <w:drawing>
           <wp:anchor distT="0" distB="0" distL="114300" distR="114300" simplePos="0" relativeHeight="251660288" behindDoc="0" locked="0" layoutInCell="1" allowOverlap="1" wp14:anchorId="70E20302" wp14:editId="4FB25637">
             <wp:simplePos x="0" y="0"/>
@@ -2014,7 +2012,7 @@
     </w:p>
     <w:p>
       <w:pPr>
-        <w:pStyle w:val="Ttulo1"/>
+        <w:pStyle w:val="Cabealho1"/>
       </w:pPr>
       <w:bookmarkStart w:id="4" w:name="_Toc71972344"/>
       <w:r>
@@ -2026,7 +2024,7 @@
     <w:p/>
     <w:p>
       <w:pPr>
-        <w:pStyle w:val="Ttulo1"/>
+        <w:pStyle w:val="Cabealho1"/>
       </w:pPr>
       <w:bookmarkStart w:id="5" w:name="_Toc71972345"/>
       <w:r>
@@ -2060,15 +2058,9 @@
         <w:rPr>
           <w:rFonts w:ascii="LM Roman 12" w:hAnsi="LM Roman 12"/>
         </w:rPr>
+        <w:lastRenderedPageBreak/>
         <w:tab/>
-        <w:t xml:space="preserve">Após várias experiências e análise dos seus resultados chegámos a um algoritmo de fitness que, fazendo uso dos atributos que compõem a rede </w:t>
-      </w:r>
-      <w:r>
-        <w:rPr>
-          <w:rFonts w:ascii="LM Roman 12" w:hAnsi="LM Roman 12"/>
-        </w:rPr>
-        <w:lastRenderedPageBreak/>
-        <w:t>neuronal do agente D31, cumprem com o objetivo de marcar mais golos do que o adversário.</w:t>
+        <w:t>Após várias experiências e análise dos seus resultados chegámos a um algoritmo de fitness que, fazendo uso dos atributos que compõem a rede neuronal do agente D31, cumprem com o objetivo de marcar mais golos do que o adversário.</w:t>
       </w:r>
     </w:p>
     <w:p>
@@ -2087,7 +2079,7 @@
     </w:p>
     <w:p>
       <w:pPr>
-        <w:pStyle w:val="Ttulo2"/>
+        <w:pStyle w:val="Cabealho2"/>
       </w:pPr>
       <w:bookmarkStart w:id="6" w:name="_Toc71972346"/>
       <w:r>
@@ -2117,21 +2109,7 @@
         <w:rPr>
           <w:rFonts w:ascii="LM Roman 12" w:hAnsi="LM Roman 12"/>
         </w:rPr>
-        <w:t xml:space="preserve">Para esta primeira cena, o objetivo do robot era controlar a bola até à baliza adversária e marcar golo, concluindo assim com sucesso o seu objetivo. </w:t>
-      </w:r>
-      <w:proofErr w:type="gramStart"/>
-      <w:r>
-        <w:rPr>
-          <w:rFonts w:ascii="LM Roman 12" w:hAnsi="LM Roman 12"/>
-        </w:rPr>
-        <w:t>De forma a que</w:t>
-      </w:r>
-      <w:proofErr w:type="gramEnd"/>
-      <w:r>
-        <w:rPr>
-          <w:rFonts w:ascii="LM Roman 12" w:hAnsi="LM Roman 12"/>
-        </w:rPr>
-        <w:t xml:space="preserve"> este conseguisse controlar a bola, elaborámos uma função de fitness que tem em conta o número de vezes que o agente tocou na bola (“hitBall”), o inverso da distância que o agente se encontra da bola (“distanceToBall”), a velocidade média do D31 (“agentSpeed”) e por fim o inverso da distância à baliza adversária (“distanceToAdversaryGoal”). </w:t>
+        <w:t xml:space="preserve">Para esta primeira cena, o objetivo do robot era controlar a bola até à baliza adversária e marcar golo, concluindo assim com sucesso o seu objetivo. De forma a que este conseguisse controlar a bola, elaborámos uma função de fitness que tem em conta o número de vezes que o agente tocou na bola (“hitBall”), o inverso da distância que o agente se encontra da bola (“distanceToBall”), a velocidade média do D31 (“agentSpeed”) e por fim o inverso da distância à baliza adversária (“distanceToAdversaryGoal”). </w:t>
       </w:r>
     </w:p>
     <w:p>
@@ -2222,7 +2200,14 @@
         <w:rPr>
           <w:rFonts w:ascii="LM Roman 12" w:hAnsi="LM Roman 12"/>
         </w:rPr>
-        <w:t>Ainda para esta primeira cena, cada simulação foi gerada tendo em conta 100 gerações com um tamanho da população de 50. O valor para o tamanho do torneio (“Tournament Size”) foi de 5 com uma taxa de mutação de 15% para o agente vermelho e uma taxa de recombinação de 70%.</w:t>
+        <w:t xml:space="preserve">Ainda para esta primeira cena, cada simulação foi gerada tendo em conta 100 gerações com um tamanho da população de 50. O valor para o tamanho do torneio </w:t>
+      </w:r>
+      <w:r>
+        <w:rPr>
+          <w:rFonts w:ascii="LM Roman 12" w:hAnsi="LM Roman 12"/>
+        </w:rPr>
+        <w:lastRenderedPageBreak/>
+        <w:t>(“Tournament Size”) foi de 5 com uma taxa de mutação de 15% para o agente vermelho e uma taxa de recombinação de 70%.</w:t>
       </w:r>
     </w:p>
     <w:p>
@@ -2237,7 +2222,7 @@
     </w:p>
     <w:p>
       <w:pPr>
-        <w:pStyle w:val="Ttulo2"/>
+        <w:pStyle w:val="Cabealho2"/>
         <w:numPr>
           <w:ilvl w:val="1"/>
           <w:numId w:val="7"/>
@@ -2245,7 +2230,6 @@
       </w:pPr>
       <w:bookmarkStart w:id="7" w:name="_Toc71972347"/>
       <w:r>
-        <w:lastRenderedPageBreak/>
         <w:t>Análise Experimental</w:t>
       </w:r>
       <w:bookmarkEnd w:id="7"/>
@@ -2416,12 +2400,6 @@
         <w:rPr>
           <w:bdr w:val="none" w:sz="0" w:space="0" w:color="auto" w:frame="1"/>
         </w:rPr>
-        <w:fldChar w:fldCharType="separate"/>
-      </w:r>
-      <w:r>
-        <w:rPr>
-          <w:bdr w:val="none" w:sz="0" w:space="0" w:color="auto" w:frame="1"/>
-        </w:rPr>
         <w:fldChar w:fldCharType="end"/>
       </w:r>
     </w:p>
@@ -2494,7 +2472,14 @@
         <w:rPr>
           <w:rFonts w:ascii="LM Roman 12" w:hAnsi="LM Roman 12"/>
         </w:rPr>
-        <w:t xml:space="preserve"> entidades serem semelhantes uma para com as outras, não apresentando por isso um bom papel evolutivo. </w:t>
+        <w:t xml:space="preserve"> </w:t>
+      </w:r>
+      <w:r>
+        <w:rPr>
+          <w:rFonts w:ascii="LM Roman 12" w:hAnsi="LM Roman 12"/>
+        </w:rPr>
+        <w:lastRenderedPageBreak/>
+        <w:t xml:space="preserve">entidades serem semelhantes uma para com as outras, não apresentando por isso um bom papel evolutivo. </w:t>
       </w:r>
     </w:p>
     <w:p/>
@@ -2512,12 +2497,6 @@
           <w:bdr w:val="none" w:sz="0" w:space="0" w:color="auto" w:frame="1"/>
         </w:rPr>
         <w:instrText xml:space="preserve"> INCLUDEPICTURE "https://lh5.googleusercontent.com/XyosqnGUT1vIkYmdla8B1j3iOxOgvjhJuxebhoKNuCRRHMpL6du6-TLLMpuYbv6BXgv89XQtBBdiWxfuwScl-A_tHxZs_295mkGODGQXIKWI8NflMP64In-rysdKyFJN6Q93R6o4" \* MERGEFORMATINET </w:instrText>
-      </w:r>
-      <w:r>
-        <w:rPr>
-          <w:bdr w:val="none" w:sz="0" w:space="0" w:color="auto" w:frame="1"/>
-        </w:rPr>
-        <w:fldChar w:fldCharType="separate"/>
       </w:r>
       <w:r>
         <w:rPr>
@@ -2537,7 +2516,6 @@
         <w:ind w:left="709" w:hanging="425"/>
       </w:pPr>
       <w:r>
-        <w:lastRenderedPageBreak/>
         <w:t>Gráficos</w:t>
       </w:r>
       <w:r>
@@ -2701,12 +2679,6 @@
         <w:rPr>
           <w:bdr w:val="none" w:sz="0" w:space="0" w:color="auto" w:frame="1"/>
         </w:rPr>
-        <w:fldChar w:fldCharType="separate"/>
-      </w:r>
-      <w:r>
-        <w:rPr>
-          <w:bdr w:val="none" w:sz="0" w:space="0" w:color="auto" w:frame="1"/>
-        </w:rPr>
         <w:fldChar w:fldCharType="end"/>
       </w:r>
     </w:p>
@@ -2804,14 +2776,7 @@
         <w:rPr>
           <w:rFonts w:ascii="LM Roman 12" w:hAnsi="LM Roman 12"/>
         </w:rPr>
-        <w:t xml:space="preserve">, conseguimos perceber que este começa com um valor de fitness perto de 0 e à medida que vamos gerando novas combinações, este valor aumenta significativamente. Como se pode verificar, este valor não é linear e por vezes também decresce. Tal razão é explicada em cima dado que devido à existência de mutações, a mutação introduzida no agente pode não ser benéfica para a sua aprendizagem e daí o valor </w:t>
-      </w:r>
-      <w:r>
-        <w:rPr>
-          <w:rFonts w:ascii="LM Roman 12" w:hAnsi="LM Roman 12"/>
-        </w:rPr>
-        <w:lastRenderedPageBreak/>
-        <w:t>decresce, mas, como depois de realizar a experiência e verificar que o resultado obtido não foi o melhor, volta ao melhor estado que obteve até ao momento. Por fim, o valor de fitness acaba por estagnar por volta do valor máximo obtido em 833,658.</w:t>
+        <w:t>, conseguimos perceber que este começa com um valor de fitness perto de 0 e à medida que vamos gerando novas combinações, este valor aumenta significativamente. Como se pode verificar, este valor não é linear e por vezes também decresce. Tal razão é explicada em cima dado que devido à existência de mutações, a mutação introduzida no agente pode não ser benéfica para a sua aprendizagem e daí o valor decresce, mas, como depois de realizar a experiência e verificar que o resultado obtido não foi o melhor, volta ao melhor estado que obteve até ao momento. Por fim, o valor de fitness acaba por estagnar por volta do valor máximo obtido em 833,658.</w:t>
       </w:r>
     </w:p>
     <w:p>
@@ -2864,7 +2829,7 @@
     </w:p>
     <w:p>
       <w:pPr>
-        <w:pStyle w:val="Ttulo2"/>
+        <w:pStyle w:val="Cabealho2"/>
       </w:pPr>
       <w:bookmarkStart w:id="8" w:name="_Toc71972348"/>
       <w:r>
@@ -2921,6 +2886,7 @@
         <w:rPr>
           <w:rFonts w:ascii="LM Roman 12" w:hAnsi="LM Roman 12"/>
         </w:rPr>
+        <w:lastRenderedPageBreak/>
         <w:t>Como estamos a alterar a posição da bola a cada geração, a função do cálculo da aptidão terá um papel fulcral no processo de aprendizagem do D31.</w:t>
       </w:r>
     </w:p>
@@ -2952,7 +2918,6 @@
         <w:rPr>
           <w:noProof/>
         </w:rPr>
-        <w:lastRenderedPageBreak/>
         <w:drawing>
           <wp:anchor distT="0" distB="0" distL="114300" distR="114300" simplePos="0" relativeHeight="251666432" behindDoc="0" locked="0" layoutInCell="1" allowOverlap="1" wp14:anchorId="28EFF9F9" wp14:editId="28D7E866">
             <wp:simplePos x="0" y="0"/>
@@ -3108,6 +3073,7 @@
         <w:rPr>
           <w:noProof/>
         </w:rPr>
+        <w:lastRenderedPageBreak/>
         <w:drawing>
           <wp:anchor distT="0" distB="0" distL="114300" distR="114300" simplePos="0" relativeHeight="251667456" behindDoc="0" locked="0" layoutInCell="1" allowOverlap="1" wp14:anchorId="4F1166FB" wp14:editId="015DEF6E">
             <wp:simplePos x="0" y="0"/>
@@ -3244,13 +3210,12 @@
         <w:rPr>
           <w:rFonts w:ascii="LM Roman 12" w:hAnsi="LM Roman 12"/>
         </w:rPr>
-        <w:lastRenderedPageBreak/>
         <w:t>A grande diferença para a função original é que agora o agente é mais recompensado por tocar na bola e recebe agora mais pontos caso a distância da bola à baliza adversária seja mínima sinal que está mais perto de marcar golo na baliza adversária. Nesta função foi removida a pontuação do agente caso este se encontrasse muito perto da baliza adversária (“distanceToAdversaryGoal”) de forma a combater o problema encontrado e descrito em cima.</w:t>
       </w:r>
     </w:p>
     <w:p>
       <w:pPr>
-        <w:pStyle w:val="Ttulo2"/>
+        <w:pStyle w:val="Cabealho2"/>
         <w:numPr>
           <w:ilvl w:val="1"/>
           <w:numId w:val="10"/>
@@ -3429,31 +3394,19 @@
         <w:rPr>
           <w:bdr w:val="none" w:sz="0" w:space="0" w:color="auto" w:frame="1"/>
         </w:rPr>
-        <w:fldChar w:fldCharType="separate"/>
+        <w:fldChar w:fldCharType="end"/>
       </w:r>
       <w:r>
         <w:rPr>
           <w:bdr w:val="none" w:sz="0" w:space="0" w:color="auto" w:frame="1"/>
         </w:rPr>
-        <w:fldChar w:fldCharType="end"/>
+        <w:fldChar w:fldCharType="begin"/>
       </w:r>
       <w:r>
         <w:rPr>
           <w:bdr w:val="none" w:sz="0" w:space="0" w:color="auto" w:frame="1"/>
         </w:rPr>
-        <w:fldChar w:fldCharType="begin"/>
-      </w:r>
-      <w:r>
-        <w:rPr>
-          <w:bdr w:val="none" w:sz="0" w:space="0" w:color="auto" w:frame="1"/>
-        </w:rPr>
         <w:instrText xml:space="preserve"> INCLUDEPICTURE "https://lh4.googleusercontent.com/VN3mGTCMHE36DT1AjXr8vutnG4sPEYX3Jculy3H0O6ouEySCk09oAsTCoNp7oBhPApZiYWlPA74nkkK187C8Fh2y_nEL8NGa1IKPRVtng8oDkqPFXQX4NlmrAoEdYKBNrvQnn-4T" \* MERGEFORMATINET </w:instrText>
-      </w:r>
-      <w:r>
-        <w:rPr>
-          <w:bdr w:val="none" w:sz="0" w:space="0" w:color="auto" w:frame="1"/>
-        </w:rPr>
-        <w:fldChar w:fldCharType="separate"/>
       </w:r>
       <w:r>
         <w:rPr>
@@ -3489,7 +3442,11 @@
         <w:t>gráfico 9</w:t>
       </w:r>
       <w:r>
-        <w:t>, conseguimos visualizar que no início este tem um excelente desempenho dado que atinge o seu valor máximo, mas nas gerações seguintes, este valor decresce drasticamente devido à natureza da cena. como se trata de uma posição aleatória da bola, o desempenho e a capacidade de aprendizagem do agente serão menores e daí a necessidade de adaptar a função de fitness para uma que valorizasse a distância do agente à bola e a distância da bola à baliza adversária de forma tentar que o processo de aprendizagem se tornasse mais eficaz.</w:t>
+        <w:t xml:space="preserve">, conseguimos visualizar que no início este tem um excelente desempenho dado que atinge o seu valor máximo, mas nas gerações seguintes, este valor decresce drasticamente devido à natureza da cena. como se trata de uma posição aleatória da bola, o desempenho e a capacidade de aprendizagem do agente serão menores e daí a necessidade de adaptar a função de fitness para uma que valorizasse a distância do agente à bola </w:t>
+      </w:r>
+      <w:r>
+        <w:lastRenderedPageBreak/>
+        <w:t>e a distância da bola à baliza adversária de forma tentar que o processo de aprendizagem se tornasse mais eficaz.</w:t>
       </w:r>
     </w:p>
     <w:p>
@@ -3708,7 +3665,7 @@
     </w:p>
     <w:p>
       <w:pPr>
-        <w:pStyle w:val="Ttulo2"/>
+        <w:pStyle w:val="Cabealho2"/>
       </w:pPr>
       <w:bookmarkStart w:id="10" w:name="_Toc71972350"/>
       <w:r>
@@ -3767,63 +3724,22 @@
           <w:rFonts w:ascii="LM Roman 12" w:hAnsi="LM Roman 12"/>
         </w:rPr>
       </w:pPr>
-    </w:p>
-    <w:p>
-      <w:pPr>
-        <w:jc w:val="both"/>
-        <w:rPr>
-          <w:rFonts w:ascii="LM Roman 12" w:hAnsi="LM Roman 12"/>
-        </w:rPr>
-      </w:pPr>
-    </w:p>
-    <w:p>
-      <w:pPr>
-        <w:jc w:val="both"/>
-        <w:rPr>
-          <w:rFonts w:ascii="LM Roman 12" w:hAnsi="LM Roman 12"/>
-        </w:rPr>
-      </w:pPr>
-    </w:p>
-    <w:p>
-      <w:pPr>
-        <w:jc w:val="both"/>
-        <w:rPr>
-          <w:rFonts w:ascii="LM Roman 12" w:hAnsi="LM Roman 12"/>
-        </w:rPr>
-      </w:pPr>
-    </w:p>
-    <w:p>
-      <w:pPr>
-        <w:jc w:val="both"/>
-        <w:rPr>
-          <w:rFonts w:ascii="LM Roman 12" w:hAnsi="LM Roman 12"/>
-        </w:rPr>
-      </w:pPr>
-    </w:p>
-    <w:p>
-      <w:pPr>
-        <w:jc w:val="both"/>
-        <w:rPr>
-          <w:rFonts w:ascii="LM Roman 12" w:hAnsi="LM Roman 12"/>
-        </w:rPr>
-      </w:pPr>
       <w:r>
         <w:rPr>
           <w:rFonts w:ascii="LM Roman 12" w:hAnsi="LM Roman 12"/>
           <w:noProof/>
         </w:rPr>
-        <w:lastRenderedPageBreak/>
         <w:drawing>
-          <wp:anchor distT="0" distB="0" distL="114300" distR="114300" simplePos="0" relativeHeight="251672576" behindDoc="0" locked="0" layoutInCell="1" allowOverlap="1" wp14:anchorId="7CC42B23" wp14:editId="6EE63449">
+          <wp:anchor distT="0" distB="0" distL="114300" distR="114300" simplePos="0" relativeHeight="251672576" behindDoc="0" locked="0" layoutInCell="1" allowOverlap="1" wp14:anchorId="7CC42B23" wp14:editId="6605800C">
             <wp:simplePos x="0" y="0"/>
             <wp:positionH relativeFrom="margin">
               <wp:align>center</wp:align>
             </wp:positionH>
             <wp:positionV relativeFrom="paragraph">
-              <wp:posOffset>29</wp:posOffset>
+              <wp:posOffset>3810</wp:posOffset>
             </wp:positionV>
-            <wp:extent cx="4189095" cy="1679575"/>
-            <wp:effectExtent l="0" t="0" r="1905" b="0"/>
+            <wp:extent cx="3354705" cy="1344930"/>
+            <wp:effectExtent l="0" t="0" r="0" b="7620"/>
             <wp:wrapSquare wrapText="bothSides"/>
             <wp:docPr id="22" name="Imagem 22" descr="Uma imagem com texto&#10;&#10;Descrição gerada automaticamente"/>
             <wp:cNvGraphicFramePr>
@@ -3851,7 +3767,7 @@
                   <pic:spPr>
                     <a:xfrm>
                       <a:off x="0" y="0"/>
-                      <a:ext cx="4189095" cy="1679575"/>
+                      <a:ext cx="3354705" cy="1344930"/>
                     </a:xfrm>
                     <a:prstGeom prst="rect">
                       <a:avLst/>
@@ -3928,6 +3844,51 @@
     </w:p>
     <w:p>
       <w:pPr>
+        <w:jc w:val="center"/>
+        <w:rPr>
+          <w:rFonts w:ascii="LM Roman 12" w:hAnsi="LM Roman 12"/>
+          <w:sz w:val="18"/>
+          <w:szCs w:val="18"/>
+        </w:rPr>
+      </w:pPr>
+      <w:r>
+        <w:rPr>
+          <w:rFonts w:ascii="LM Roman 12" w:hAnsi="LM Roman 12"/>
+          <w:sz w:val="18"/>
+          <w:szCs w:val="18"/>
+        </w:rPr>
+        <w:t>Fig.6 - Função de Fitness</w:t>
+      </w:r>
+      <w:r>
+        <w:rPr>
+          <w:rFonts w:ascii="LM Roman 12" w:hAnsi="LM Roman 12"/>
+          <w:sz w:val="18"/>
+          <w:szCs w:val="18"/>
+        </w:rPr>
+        <w:t xml:space="preserve"> inicial</w:t>
+      </w:r>
+      <w:r>
+        <w:rPr>
+          <w:rFonts w:ascii="LM Roman 12" w:hAnsi="LM Roman 12"/>
+          <w:sz w:val="18"/>
+          <w:szCs w:val="18"/>
+        </w:rPr>
+        <w:t xml:space="preserve"> do cenário </w:t>
+      </w:r>
+      <w:proofErr w:type="spellStart"/>
+      <w:r>
+        <w:rPr>
+          <w:rFonts w:ascii="LM Roman 12" w:hAnsi="LM Roman 12"/>
+          <w:i/>
+          <w:sz w:val="18"/>
+          <w:szCs w:val="18"/>
+        </w:rPr>
+        <w:t>Evolving-Defence</w:t>
+      </w:r>
+      <w:proofErr w:type="spellEnd"/>
+    </w:p>
+    <w:p>
+      <w:pPr>
         <w:ind w:firstLine="720"/>
         <w:jc w:val="both"/>
         <w:rPr>
@@ -3938,6 +3899,7 @@
         <w:rPr>
           <w:rFonts w:ascii="LM Roman 12" w:hAnsi="LM Roman 12"/>
         </w:rPr>
+        <w:lastRenderedPageBreak/>
         <w:t>Como se pode reparar, tivemos como abordagem garantir que o agente tocasse na bola (para realizar o ato de defender) e obrigá-lo a reduzir a sua distância à bola e desta à sua baliza. Finalmente, era fortemente penalizado por cada golo que sofresse e vigorosamente recompensado caso não sofresse nenhum golo.</w:t>
       </w:r>
     </w:p>
@@ -3966,7 +3928,7 @@
     </w:p>
     <w:p>
       <w:pPr>
-        <w:pStyle w:val="Ttulo2"/>
+        <w:pStyle w:val="Cabealho2"/>
         <w:numPr>
           <w:ilvl w:val="1"/>
           <w:numId w:val="11"/>
@@ -4052,6 +4014,42 @@
     </w:p>
     <w:p>
       <w:pPr>
+        <w:pStyle w:val="PargrafodaLista"/>
+        <w:ind w:left="360"/>
+        <w:jc w:val="center"/>
+        <w:rPr>
+          <w:rFonts w:ascii="LM Roman 12" w:hAnsi="LM Roman 12"/>
+          <w:sz w:val="18"/>
+          <w:szCs w:val="18"/>
+        </w:rPr>
+      </w:pPr>
+      <w:r>
+        <w:rPr>
+          <w:rFonts w:ascii="LM Roman 12" w:hAnsi="LM Roman 12"/>
+          <w:sz w:val="18"/>
+          <w:szCs w:val="18"/>
+        </w:rPr>
+        <w:t>Fig.7</w:t>
+      </w:r>
+      <w:r>
+        <w:rPr>
+          <w:rFonts w:ascii="LM Roman 12" w:hAnsi="LM Roman 12"/>
+          <w:sz w:val="18"/>
+          <w:szCs w:val="18"/>
+        </w:rPr>
+        <w:t xml:space="preserve"> - </w:t>
+      </w:r>
+      <w:r>
+        <w:rPr>
+          <w:rFonts w:ascii="LM Roman 12" w:hAnsi="LM Roman 12"/>
+          <w:sz w:val="18"/>
+          <w:szCs w:val="18"/>
+        </w:rPr>
+        <w:t>Representação da Experiência Evolutiva</w:t>
+      </w:r>
+    </w:p>
+    <w:p>
+      <w:pPr>
         <w:ind w:firstLine="720"/>
         <w:jc w:val="both"/>
         <w:rPr>
@@ -4059,13 +4057,30 @@
           <w:lang w:eastAsia="zh-TW"/>
         </w:rPr>
       </w:pPr>
-      <w:r>
+    </w:p>
+    <w:p>
+      <w:pPr>
+        <w:ind w:firstLine="720"/>
+        <w:jc w:val="both"/>
         <w:rPr>
           <w:rFonts w:ascii="LM Roman 12" w:hAnsi="LM Roman 12"/>
           <w:lang w:eastAsia="zh-TW"/>
         </w:rPr>
+      </w:pPr>
+      <w:r>
+        <w:rPr>
+          <w:rFonts w:ascii="LM Roman 12" w:hAnsi="LM Roman 12"/>
+          <w:lang w:eastAsia="zh-TW"/>
+        </w:rPr>
+        <w:t xml:space="preserve">Como se pode observar, a população apresenta um desempenho negativo nas primeiras 6 gerações. Após alguma evolução, pela geração 36, a média dos agentes torna-se acima dos 200 (que é a pontuação recebida caso o agente não sofra nenhum golo) e todos conseguiam defender consistentemente a bola. Ao longo da execução, </w:t>
+      </w:r>
+      <w:r>
+        <w:rPr>
+          <w:rFonts w:ascii="LM Roman 12" w:hAnsi="LM Roman 12"/>
+          <w:lang w:eastAsia="zh-TW"/>
+        </w:rPr>
         <w:lastRenderedPageBreak/>
-        <w:t>Como se pode observar, a população apresenta um desempenho negativo nas primeiras 6 gerações. Após alguma evolução, pela geração 36, a média dos agentes torna-se acima dos 200 (que é a pontuação recebida caso o agente não sofra nenhum golo) e todos conseguiam defender consistentemente a bola. Ao longo da execução, registaram-se alguns comportamentos diversos como por exemplo:</w:t>
+        <w:t>registaram-se alguns comportamentos diversos como por exemplo:</w:t>
       </w:r>
     </w:p>
     <w:p>
@@ -4204,14 +4219,6 @@
           <w:color w:val="000000"/>
           <w:bdr w:val="none" w:sz="0" w:space="0" w:color="auto" w:frame="1"/>
         </w:rPr>
-        <w:fldChar w:fldCharType="separate"/>
-      </w:r>
-      <w:r>
-        <w:rPr>
-          <w:rFonts w:ascii="LM Roman 12" w:hAnsi="LM Roman 12" w:cs="Arial"/>
-          <w:color w:val="000000"/>
-          <w:bdr w:val="none" w:sz="0" w:space="0" w:color="auto" w:frame="1"/>
-        </w:rPr>
         <w:fldChar w:fldCharType="end"/>
       </w:r>
     </w:p>
@@ -4301,16 +4308,6 @@
           <w:bdr w:val="none" w:sz="0" w:space="0" w:color="auto" w:frame="1"/>
         </w:rPr>
         <w:instrText xml:space="preserve"> INCLUDEPICTURE "https://lh3.googleusercontent.com/-Fa7lZDti9JLGspWun7kMYUeLZOPH-tV56hpSYd9d8Bz00Sdxlhzf8mTvsgw63YSS5UuHD-YwM5pzHeRY75gFSCa8paGESuyWBn20pSScftMwo8xUXHB6D6IEyxmnuXEBA70iq1k" \* MERGEFORMATINET </w:instrText>
-      </w:r>
-      <w:r>
-        <w:rPr>
-          <w:rFonts w:ascii="Arial" w:hAnsi="Arial" w:cs="Arial"/>
-          <w:color w:val="000000"/>
-          <w:sz w:val="22"/>
-          <w:szCs w:val="22"/>
-          <w:bdr w:val="none" w:sz="0" w:space="0" w:color="auto" w:frame="1"/>
-        </w:rPr>
-        <w:fldChar w:fldCharType="separate"/>
       </w:r>
       <w:r>
         <w:rPr>
@@ -4409,6 +4406,51 @@
     </w:p>
     <w:p>
       <w:pPr>
+        <w:pStyle w:val="PargrafodaLista"/>
+        <w:ind w:left="360"/>
+        <w:jc w:val="center"/>
+        <w:rPr>
+          <w:rFonts w:ascii="LM Roman 12" w:hAnsi="LM Roman 12"/>
+          <w:sz w:val="18"/>
+          <w:szCs w:val="18"/>
+        </w:rPr>
+      </w:pPr>
+      <w:r>
+        <w:rPr>
+          <w:rFonts w:ascii="LM Roman 12" w:hAnsi="LM Roman 12"/>
+          <w:sz w:val="18"/>
+          <w:szCs w:val="18"/>
+        </w:rPr>
+        <w:t>Fig.8</w:t>
+      </w:r>
+      <w:r>
+        <w:rPr>
+          <w:rFonts w:ascii="LM Roman 12" w:hAnsi="LM Roman 12"/>
+          <w:sz w:val="18"/>
+          <w:szCs w:val="18"/>
+        </w:rPr>
+        <w:t xml:space="preserve"> - </w:t>
+      </w:r>
+      <w:r>
+        <w:rPr>
+          <w:rFonts w:ascii="LM Roman 12" w:hAnsi="LM Roman 12"/>
+          <w:sz w:val="18"/>
+          <w:szCs w:val="18"/>
+        </w:rPr>
+        <w:t>Representação da Experiência Evolutiva</w:t>
+      </w:r>
+    </w:p>
+    <w:p>
+      <w:pPr>
+        <w:jc w:val="both"/>
+        <w:rPr>
+          <w:rFonts w:ascii="LM Roman 12" w:hAnsi="LM Roman 12"/>
+          <w:lang w:eastAsia="zh-TW"/>
+        </w:rPr>
+      </w:pPr>
+    </w:p>
+    <w:p>
+      <w:pPr>
         <w:ind w:firstLine="720"/>
         <w:jc w:val="both"/>
         <w:rPr>
@@ -4436,19 +4478,18 @@
         <w:rPr>
           <w:rFonts w:ascii="LM Roman 12" w:hAnsi="LM Roman 12"/>
           <w:noProof/>
-          <w:lang w:eastAsia="zh-TW"/>
         </w:rPr>
         <w:drawing>
-          <wp:anchor distT="0" distB="0" distL="114300" distR="114300" simplePos="0" relativeHeight="251675648" behindDoc="0" locked="0" layoutInCell="1" allowOverlap="1" wp14:anchorId="21B37FCA" wp14:editId="23A25613">
+          <wp:anchor distT="0" distB="0" distL="114300" distR="114300" simplePos="0" relativeHeight="251675648" behindDoc="0" locked="0" layoutInCell="1" allowOverlap="1" wp14:anchorId="21B37FCA" wp14:editId="68699908">
             <wp:simplePos x="0" y="0"/>
             <wp:positionH relativeFrom="margin">
               <wp:align>center</wp:align>
             </wp:positionH>
             <wp:positionV relativeFrom="paragraph">
-              <wp:posOffset>327189</wp:posOffset>
+              <wp:posOffset>313665</wp:posOffset>
             </wp:positionV>
-            <wp:extent cx="4939665" cy="2096135"/>
-            <wp:effectExtent l="0" t="0" r="635" b="0"/>
+            <wp:extent cx="4529455" cy="1922145"/>
+            <wp:effectExtent l="0" t="0" r="4445" b="1905"/>
             <wp:wrapSquare wrapText="bothSides"/>
             <wp:docPr id="25" name="Imagem 25" descr="Uma imagem com texto&#10;&#10;Descrição gerada automaticamente"/>
             <wp:cNvGraphicFramePr>
@@ -4476,7 +4517,7 @@
                   <pic:spPr>
                     <a:xfrm>
                       <a:off x="0" y="0"/>
-                      <a:ext cx="4939665" cy="2096135"/>
+                      <a:ext cx="4529455" cy="1922145"/>
                     </a:xfrm>
                     <a:prstGeom prst="rect">
                       <a:avLst/>
@@ -4505,6 +4546,87 @@
     </w:p>
     <w:p>
       <w:pPr>
+        <w:jc w:val="both"/>
+        <w:rPr>
+          <w:rFonts w:ascii="LM Roman 12" w:hAnsi="LM Roman 12"/>
+          <w:lang w:eastAsia="zh-TW"/>
+        </w:rPr>
+      </w:pPr>
+    </w:p>
+    <w:p>
+      <w:pPr>
+        <w:pStyle w:val="PargrafodaLista"/>
+        <w:ind w:left="360"/>
+        <w:jc w:val="center"/>
+        <w:rPr>
+          <w:rFonts w:ascii="LM Roman 12" w:hAnsi="LM Roman 12"/>
+          <w:sz w:val="18"/>
+          <w:szCs w:val="18"/>
+        </w:rPr>
+      </w:pPr>
+      <w:r>
+        <w:rPr>
+          <w:rFonts w:ascii="LM Roman 12" w:hAnsi="LM Roman 12"/>
+          <w:sz w:val="18"/>
+          <w:szCs w:val="18"/>
+        </w:rPr>
+        <w:t>Fig.9</w:t>
+      </w:r>
+      <w:r>
+        <w:rPr>
+          <w:rFonts w:ascii="LM Roman 12" w:hAnsi="LM Roman 12"/>
+          <w:sz w:val="18"/>
+          <w:szCs w:val="18"/>
+        </w:rPr>
+        <w:t xml:space="preserve"> - Função de Fitness</w:t>
+      </w:r>
+      <w:r>
+        <w:rPr>
+          <w:rFonts w:ascii="LM Roman 12" w:hAnsi="LM Roman 12"/>
+          <w:sz w:val="18"/>
+          <w:szCs w:val="18"/>
+        </w:rPr>
+        <w:t xml:space="preserve"> </w:t>
+      </w:r>
+      <w:r>
+        <w:rPr>
+          <w:rFonts w:ascii="LM Roman 12" w:hAnsi="LM Roman 12"/>
+          <w:sz w:val="18"/>
+          <w:szCs w:val="18"/>
+        </w:rPr>
+        <w:t>nova</w:t>
+      </w:r>
+      <w:r>
+        <w:rPr>
+          <w:rFonts w:ascii="LM Roman 12" w:hAnsi="LM Roman 12"/>
+          <w:sz w:val="18"/>
+          <w:szCs w:val="18"/>
+        </w:rPr>
+        <w:t xml:space="preserve"> do cenário </w:t>
+      </w:r>
+      <w:proofErr w:type="spellStart"/>
+      <w:r>
+        <w:rPr>
+          <w:rFonts w:ascii="LM Roman 12" w:hAnsi="LM Roman 12"/>
+          <w:i/>
+          <w:sz w:val="18"/>
+          <w:szCs w:val="18"/>
+        </w:rPr>
+        <w:t>Evolving-Defence</w:t>
+      </w:r>
+      <w:r>
+        <w:rPr>
+          <w:rFonts w:ascii="LM Roman 12" w:hAnsi="LM Roman 12"/>
+          <w:i/>
+          <w:sz w:val="18"/>
+          <w:szCs w:val="18"/>
+        </w:rPr>
+        <w:t>Random</w:t>
+      </w:r>
+      <w:proofErr w:type="spellEnd"/>
+    </w:p>
+    <w:p>
+      <w:pPr>
         <w:ind w:firstLine="720"/>
         <w:jc w:val="both"/>
         <w:rPr>
@@ -4517,6 +4639,7 @@
           <w:rFonts w:ascii="LM Roman 12" w:hAnsi="LM Roman 12"/>
           <w:lang w:eastAsia="zh-TW"/>
         </w:rPr>
+        <w:lastRenderedPageBreak/>
         <w:t>Mesmo assim, não se obteve resultados relevantes pelo que optámos em aumentar a pressão seletiva, passando o tamanho do torneio “Tournament Size” para 7. Obtendo os seguintes resultados (geração 300-600):</w:t>
       </w:r>
     </w:p>
@@ -4529,7 +4652,6 @@
           <w:szCs w:val="22"/>
           <w:bdr w:val="none" w:sz="0" w:space="0" w:color="auto" w:frame="1"/>
         </w:rPr>
-        <w:lastRenderedPageBreak/>
         <w:fldChar w:fldCharType="begin"/>
       </w:r>
       <w:r>
@@ -4637,6 +4759,51 @@
     </w:p>
     <w:p>
       <w:pPr>
+        <w:pStyle w:val="PargrafodaLista"/>
+        <w:ind w:left="360"/>
+        <w:jc w:val="center"/>
+        <w:rPr>
+          <w:rFonts w:ascii="LM Roman 12" w:hAnsi="LM Roman 12"/>
+          <w:sz w:val="18"/>
+          <w:szCs w:val="18"/>
+        </w:rPr>
+      </w:pPr>
+      <w:r>
+        <w:rPr>
+          <w:rFonts w:ascii="LM Roman 12" w:hAnsi="LM Roman 12"/>
+          <w:sz w:val="18"/>
+          <w:szCs w:val="18"/>
+        </w:rPr>
+        <w:t>Fig.10</w:t>
+      </w:r>
+      <w:r>
+        <w:rPr>
+          <w:rFonts w:ascii="LM Roman 12" w:hAnsi="LM Roman 12"/>
+          <w:sz w:val="18"/>
+          <w:szCs w:val="18"/>
+        </w:rPr>
+        <w:t xml:space="preserve"> - </w:t>
+      </w:r>
+      <w:r>
+        <w:rPr>
+          <w:rFonts w:ascii="LM Roman 12" w:hAnsi="LM Roman 12"/>
+          <w:sz w:val="18"/>
+          <w:szCs w:val="18"/>
+        </w:rPr>
+        <w:t>Representação da Experiência Evolutiva</w:t>
+      </w:r>
+    </w:p>
+    <w:p>
+      <w:pPr>
+        <w:jc w:val="both"/>
+        <w:rPr>
+          <w:rFonts w:ascii="LM Roman 12" w:hAnsi="LM Roman 12"/>
+          <w:lang w:eastAsia="zh-TW"/>
+        </w:rPr>
+      </w:pPr>
+    </w:p>
+    <w:p>
+      <w:pPr>
         <w:ind w:firstLine="720"/>
         <w:jc w:val="both"/>
         <w:rPr>
@@ -4649,39 +4816,7 @@
           <w:rFonts w:ascii="LM Roman 12" w:hAnsi="LM Roman 12"/>
           <w:lang w:eastAsia="zh-TW"/>
         </w:rPr>
-        <w:t xml:space="preserve">É possível notar algumas melhorias significativas, a média do agente agora é mais próxima da média (devido à maior pressão seletiva) todavia o comportamento do agente não era consistente devido ao fator aleatório imposto por esta cena. O comportamento seguia a seguinte regra: caso não conseguisse defender à primeira, este posicionava-se </w:t>
-      </w:r>
-      <w:proofErr w:type="gramStart"/>
-      <w:r>
-        <w:rPr>
-          <w:rFonts w:ascii="LM Roman 12" w:hAnsi="LM Roman 12"/>
-          <w:lang w:eastAsia="zh-TW"/>
-        </w:rPr>
-        <w:t>de modo a que</w:t>
-      </w:r>
-      <w:proofErr w:type="gramEnd"/>
-      <w:r>
-        <w:rPr>
-          <w:rFonts w:ascii="LM Roman 12" w:hAnsi="LM Roman 12"/>
-          <w:lang w:eastAsia="zh-TW"/>
-        </w:rPr>
-        <w:t xml:space="preserve"> conseguisse defender os próximos remates. Após alguma experimentação, percebemos que existiam algumas soluções possíveis que podíamos implementar. Posicionar o agente </w:t>
-      </w:r>
-      <w:proofErr w:type="gramStart"/>
-      <w:r>
-        <w:rPr>
-          <w:rFonts w:ascii="LM Roman 12" w:hAnsi="LM Roman 12"/>
-          <w:lang w:eastAsia="zh-TW"/>
-        </w:rPr>
-        <w:t>de modo a que</w:t>
-      </w:r>
-      <w:proofErr w:type="gramEnd"/>
-      <w:r>
-        <w:rPr>
-          <w:rFonts w:ascii="LM Roman 12" w:hAnsi="LM Roman 12"/>
-          <w:lang w:eastAsia="zh-TW"/>
-        </w:rPr>
-        <w:t xml:space="preserve"> ficasse constantemente no centro da baliza, defendendo todos os remates, independentemente da direção, ou então fechar imediatamente a distância do agente à bola, garantindo que, ao começar a simulação, este se dirigia sempre contra a bola, de modo a fechar a linha de remate e defender a bola.</w:t>
+        <w:t>É possível notar algumas melhorias significativas, a média do agente agora é mais próxima da média (devido à maior pressão seletiva) todavia o comportamento do agente não era consistente devido ao fator aleatório imposto por esta cena. O comportamento seguia a seguinte regra: caso não conseguisse defender à primeira, este posicionava-se de modo a que conseguisse defender os próximos remates. Após alguma experimentação, percebemos que existiam algumas soluções possíveis que podíamos implementar. Posicionar o agente de modo a que ficasse constantemente no centro da baliza, defendendo todos os remates, independentemente da direção, ou então fechar imediatamente a distância do agente à bola, garantindo que, ao começar a simulação, este se dirigia sempre contra a bola, de modo a fechar a linha de remate e defender a bola.</w:t>
       </w:r>
     </w:p>
     <w:p>
@@ -4697,8 +4832,8 @@
         <w:rPr>
           <w:rFonts w:ascii="LM Roman 12" w:hAnsi="LM Roman 12"/>
           <w:noProof/>
-          <w:lang w:eastAsia="zh-TW"/>
-        </w:rPr>
+        </w:rPr>
+        <w:lastRenderedPageBreak/>
         <w:drawing>
           <wp:anchor distT="0" distB="0" distL="114300" distR="114300" simplePos="0" relativeHeight="251677696" behindDoc="0" locked="0" layoutInCell="1" allowOverlap="1" wp14:anchorId="5AAB11DE" wp14:editId="40E68603">
             <wp:simplePos x="0" y="0"/>
@@ -4766,6 +4901,75 @@
     </w:p>
     <w:p>
       <w:pPr>
+        <w:jc w:val="center"/>
+        <w:rPr>
+          <w:rFonts w:ascii="LM Roman 12" w:hAnsi="LM Roman 12"/>
+          <w:lang w:eastAsia="zh-TW"/>
+        </w:rPr>
+      </w:pPr>
+      <w:r>
+        <w:rPr>
+          <w:rFonts w:ascii="LM Roman 12" w:hAnsi="LM Roman 12"/>
+          <w:sz w:val="18"/>
+          <w:szCs w:val="18"/>
+        </w:rPr>
+        <w:t>Fig.11</w:t>
+      </w:r>
+      <w:r>
+        <w:rPr>
+          <w:rFonts w:ascii="LM Roman 12" w:hAnsi="LM Roman 12"/>
+          <w:sz w:val="18"/>
+          <w:szCs w:val="18"/>
+        </w:rPr>
+        <w:t xml:space="preserve"> - Função de Fitness</w:t>
+      </w:r>
+      <w:r>
+        <w:rPr>
+          <w:rFonts w:ascii="LM Roman 12" w:hAnsi="LM Roman 12"/>
+          <w:sz w:val="18"/>
+          <w:szCs w:val="18"/>
+        </w:rPr>
+        <w:t xml:space="preserve"> </w:t>
+      </w:r>
+      <w:r>
+        <w:rPr>
+          <w:rFonts w:ascii="LM Roman 12" w:hAnsi="LM Roman 12"/>
+          <w:sz w:val="18"/>
+          <w:szCs w:val="18"/>
+        </w:rPr>
+        <w:t>melhorada</w:t>
+      </w:r>
+      <w:r>
+        <w:rPr>
+          <w:rFonts w:ascii="LM Roman 12" w:hAnsi="LM Roman 12"/>
+          <w:sz w:val="18"/>
+          <w:szCs w:val="18"/>
+        </w:rPr>
+        <w:t xml:space="preserve"> do cenário </w:t>
+      </w:r>
+      <w:proofErr w:type="spellStart"/>
+      <w:r>
+        <w:rPr>
+          <w:rFonts w:ascii="LM Roman 12" w:hAnsi="LM Roman 12"/>
+          <w:i/>
+          <w:sz w:val="18"/>
+          <w:szCs w:val="18"/>
+        </w:rPr>
+        <w:t>Evolving-Defence</w:t>
+      </w:r>
+      <w:r>
+        <w:rPr>
+          <w:rFonts w:ascii="LM Roman 12" w:hAnsi="LM Roman 12"/>
+          <w:i/>
+          <w:sz w:val="18"/>
+          <w:szCs w:val="18"/>
+        </w:rPr>
+        <w:t>Random</w:t>
+      </w:r>
+      <w:proofErr w:type="spellEnd"/>
+    </w:p>
+    <w:p>
+      <w:pPr>
         <w:ind w:firstLine="720"/>
         <w:jc w:val="both"/>
         <w:rPr>
@@ -4773,12 +4977,21 @@
           <w:lang w:eastAsia="zh-TW"/>
         </w:rPr>
       </w:pPr>
-      <w:r>
+    </w:p>
+    <w:p>
+      <w:pPr>
+        <w:ind w:firstLine="720"/>
+        <w:jc w:val="both"/>
         <w:rPr>
           <w:rFonts w:ascii="LM Roman 12" w:hAnsi="LM Roman 12"/>
           <w:lang w:eastAsia="zh-TW"/>
         </w:rPr>
-        <w:lastRenderedPageBreak/>
+      </w:pPr>
+      <w:r>
+        <w:rPr>
+          <w:rFonts w:ascii="LM Roman 12" w:hAnsi="LM Roman 12"/>
+          <w:lang w:eastAsia="zh-TW"/>
+        </w:rPr>
         <w:t>Que deu origem aos seguintes resultados (geração 600-900):</w:t>
       </w:r>
     </w:p>
@@ -4907,6 +5120,42 @@
     </w:p>
     <w:p>
       <w:pPr>
+        <w:pStyle w:val="PargrafodaLista"/>
+        <w:ind w:left="360"/>
+        <w:jc w:val="center"/>
+        <w:rPr>
+          <w:rFonts w:ascii="LM Roman 12" w:hAnsi="LM Roman 12"/>
+          <w:sz w:val="18"/>
+          <w:szCs w:val="18"/>
+        </w:rPr>
+      </w:pPr>
+      <w:r>
+        <w:rPr>
+          <w:rFonts w:ascii="LM Roman 12" w:hAnsi="LM Roman 12"/>
+          <w:sz w:val="18"/>
+          <w:szCs w:val="18"/>
+        </w:rPr>
+        <w:t>Fig.12</w:t>
+      </w:r>
+      <w:r>
+        <w:rPr>
+          <w:rFonts w:ascii="LM Roman 12" w:hAnsi="LM Roman 12"/>
+          <w:sz w:val="18"/>
+          <w:szCs w:val="18"/>
+        </w:rPr>
+        <w:t xml:space="preserve"> - </w:t>
+      </w:r>
+      <w:r>
+        <w:rPr>
+          <w:rFonts w:ascii="LM Roman 12" w:hAnsi="LM Roman 12"/>
+          <w:sz w:val="18"/>
+          <w:szCs w:val="18"/>
+        </w:rPr>
+        <w:t>Representação da Experiência Evolutiva</w:t>
+      </w:r>
+    </w:p>
+    <w:p>
+      <w:pPr>
         <w:ind w:firstLine="720"/>
         <w:jc w:val="both"/>
         <w:rPr>
@@ -4919,24 +5168,15 @@
           <w:rFonts w:ascii="LM Roman 12" w:hAnsi="LM Roman 12"/>
           <w:lang w:eastAsia="zh-TW"/>
         </w:rPr>
-        <w:t>Finalmente, o agente conseguia defender a bola de maneira mais consistente, mesmo apresentando algumas dificuldades para casos onde não conseguia prever o remate da bola. Mesmo assim, para cada geração havia quase sempre pelo menos um agente que conseguia defender a bola com sucesso, sem nunca sofrer nenhum golo. Tal razão para esta inconsistência deve-se ao fator aleatório imposto nesta cena. O agente pode aprender a defender um remate vindo de baixo, mas na geração seguinte não pode usar essa mesma estratégia para defender um remate vindo de cima.</w:t>
-      </w:r>
-    </w:p>
-    <w:p>
-      <w:pPr>
-        <w:ind w:firstLine="720"/>
-        <w:jc w:val="both"/>
+        <w:t xml:space="preserve">Finalmente, o agente conseguia defender a bola de maneira mais consistente, mesmo apresentando algumas dificuldades para casos onde não conseguia prever o remate da bola. Mesmo assim, para cada geração havia quase sempre pelo menos um agente que conseguia defender a bola com sucesso, sem nunca sofrer nenhum golo. Tal razão para esta inconsistência deve-se ao fator aleatório imposto nesta cena. O agente pode aprender a </w:t>
+      </w:r>
+      <w:r>
         <w:rPr>
           <w:rFonts w:ascii="LM Roman 12" w:hAnsi="LM Roman 12"/>
           <w:lang w:eastAsia="zh-TW"/>
         </w:rPr>
-      </w:pPr>
-      <w:r>
-        <w:rPr>
-          <w:rFonts w:ascii="LM Roman 12" w:hAnsi="LM Roman 12"/>
-          <w:lang w:eastAsia="zh-TW"/>
-        </w:rPr>
-        <w:t>Para uma outra experiência seguimos a seguinte filosofia: aplicar esta nova função de fitness à condição inicial (remates não aleatórios) e avaliar a evolução do agente (note-se que o tamanho do torneio foi aumentado para 5, antes era 4):</w:t>
+        <w:lastRenderedPageBreak/>
+        <w:t>defender um remate vindo de baixo, mas na geração seguinte não pode usar essa mesma estratégia para defender um remate vindo de cima.</w:t>
       </w:r>
     </w:p>
     <w:p>
@@ -4957,15 +5197,14 @@
           <w:szCs w:val="22"/>
           <w:bdr w:val="none" w:sz="0" w:space="0" w:color="auto" w:frame="1"/>
         </w:rPr>
-        <w:lastRenderedPageBreak/>
         <w:drawing>
-          <wp:anchor distT="0" distB="0" distL="114300" distR="114300" simplePos="0" relativeHeight="251679744" behindDoc="1" locked="0" layoutInCell="1" allowOverlap="1" wp14:anchorId="2505F67A" wp14:editId="7BFE4454">
+          <wp:anchor distT="0" distB="0" distL="114300" distR="114300" simplePos="0" relativeHeight="251679744" behindDoc="1" locked="0" layoutInCell="1" allowOverlap="1" wp14:anchorId="2505F67A" wp14:editId="1059C35C">
             <wp:simplePos x="0" y="0"/>
             <wp:positionH relativeFrom="margin">
-              <wp:posOffset>377239</wp:posOffset>
+              <wp:posOffset>369875</wp:posOffset>
             </wp:positionH>
             <wp:positionV relativeFrom="paragraph">
-              <wp:posOffset>244</wp:posOffset>
+              <wp:posOffset>955218</wp:posOffset>
             </wp:positionV>
             <wp:extent cx="4452620" cy="2176145"/>
             <wp:effectExtent l="0" t="0" r="5080" b="0"/>
@@ -5026,39 +5265,7 @@
           <w:rFonts w:ascii="LM Roman 12" w:hAnsi="LM Roman 12"/>
           <w:lang w:eastAsia="zh-TW"/>
         </w:rPr>
-        <w:t xml:space="preserve">Foram necessárias apenas 100 gerações para obter resultados extremamente satisfatórios, uma média acima de 1000 implica que a maior parte da população passou sem ter sofrido golos. Conclui-se então que aumentar a pressão seletiva teve um impacto positivo no comportamento do agente, bem como ajustar a função de fitness </w:t>
-      </w:r>
-      <w:proofErr w:type="gramStart"/>
-      <w:r>
-        <w:rPr>
-          <w:rFonts w:ascii="LM Roman 12" w:hAnsi="LM Roman 12"/>
-          <w:lang w:eastAsia="zh-TW"/>
-        </w:rPr>
-        <w:t>de modo a que</w:t>
-      </w:r>
-      <w:proofErr w:type="gramEnd"/>
-      <w:r>
-        <w:rPr>
-          <w:rFonts w:ascii="LM Roman 12" w:hAnsi="LM Roman 12"/>
-          <w:lang w:eastAsia="zh-TW"/>
-        </w:rPr>
-        <w:t xml:space="preserve"> desse prioridade a diminuir a sua distância à bola. Relativamente ao primeiro gráfico apresentado (fig. </w:t>
-      </w:r>
-      <w:proofErr w:type="spellStart"/>
-      <w:r>
-        <w:rPr>
-          <w:rFonts w:ascii="LM Roman 12" w:hAnsi="LM Roman 12"/>
-          <w:lang w:eastAsia="zh-TW"/>
-        </w:rPr>
-        <w:t>xx</w:t>
-      </w:r>
-      <w:proofErr w:type="spellEnd"/>
-      <w:r>
-        <w:rPr>
-          <w:rFonts w:ascii="LM Roman 12" w:hAnsi="LM Roman 12"/>
-          <w:lang w:eastAsia="zh-TW"/>
-        </w:rPr>
-        <w:t>), nota-se grande melhoria relativamente ao fitness que agora é mais constante e uniforme. Isto deve-se ao facto de não usar o estímulo hitTheBall dado que, nos casos onde o agente empurra a bola contra o canto, o seu score ia aumentar abruptamente porque ia tocar muitas vezes na bola. Para além disso, a média agora está muito mais próxima do best (e está acima de 1000 pontos), o que implica que em média, todos os agentes defendem a bola com relativa facilidade. Em termos de estratégias, este desenvolveu as mesmas referidas anteriormente: Ir contra a bola, defendendo e afastando-se da mesma, ou então dominá-la para um canto.</w:t>
+        <w:t>Para uma outra experiência seguimos a seguinte filosofia: aplicar esta nova função de fitness à condição inicial (remates não aleatórios) e avaliar a evolução do agente (note-se que o tamanho do torneio foi aumentado para 5, antes era 4):</w:t>
       </w:r>
     </w:p>
     <w:p>
@@ -5070,12 +5277,123 @@
           <w:lang w:eastAsia="zh-TW"/>
         </w:rPr>
       </w:pPr>
-      <w:r>
+    </w:p>
+    <w:p>
+      <w:pPr>
+        <w:ind w:firstLine="720"/>
+        <w:jc w:val="center"/>
         <w:rPr>
           <w:rFonts w:ascii="LM Roman 12" w:hAnsi="LM Roman 12"/>
           <w:lang w:eastAsia="zh-TW"/>
         </w:rPr>
-        <w:t>Para uma última experiência, optámos por correr as configurações anteriores, mas sem mutação, para avaliar a evolução do comportamento do agente. Os resultados são os que se seguem:</w:t>
+      </w:pPr>
+      <w:r>
+        <w:rPr>
+          <w:rFonts w:ascii="LM Roman 12" w:hAnsi="LM Roman 12"/>
+          <w:sz w:val="18"/>
+          <w:szCs w:val="18"/>
+        </w:rPr>
+        <w:t>Fig.13</w:t>
+      </w:r>
+      <w:r>
+        <w:rPr>
+          <w:rFonts w:ascii="LM Roman 12" w:hAnsi="LM Roman 12"/>
+          <w:sz w:val="18"/>
+          <w:szCs w:val="18"/>
+        </w:rPr>
+        <w:t xml:space="preserve"> - </w:t>
+      </w:r>
+      <w:r>
+        <w:rPr>
+          <w:rFonts w:ascii="LM Roman 12" w:hAnsi="LM Roman 12"/>
+          <w:sz w:val="18"/>
+          <w:szCs w:val="18"/>
+        </w:rPr>
+        <w:t>Representação da Experiência Evolutiva</w:t>
+      </w:r>
+    </w:p>
+    <w:p>
+      <w:pPr>
+        <w:ind w:firstLine="720"/>
+        <w:jc w:val="both"/>
+        <w:rPr>
+          <w:rFonts w:ascii="LM Roman 12" w:hAnsi="LM Roman 12"/>
+          <w:lang w:eastAsia="zh-TW"/>
+        </w:rPr>
+      </w:pPr>
+    </w:p>
+    <w:p>
+      <w:pPr>
+        <w:ind w:firstLine="720"/>
+        <w:jc w:val="both"/>
+        <w:rPr>
+          <w:rFonts w:ascii="LM Roman 12" w:hAnsi="LM Roman 12"/>
+          <w:lang w:eastAsia="zh-TW"/>
+        </w:rPr>
+      </w:pPr>
+      <w:r>
+        <w:rPr>
+          <w:rFonts w:ascii="LM Roman 12" w:hAnsi="LM Roman 12"/>
+          <w:lang w:eastAsia="zh-TW"/>
+        </w:rPr>
+        <w:t xml:space="preserve">Foram necessárias apenas 100 gerações para obter resultados extremamente satisfatórios, uma média acima de 1000 implica que a maior parte da população passou sem ter sofrido golos. Conclui-se então que aumentar a pressão seletiva teve um impacto positivo no comportamento do agente, bem como ajustar a função de fitness de modo a que </w:t>
+      </w:r>
+      <w:proofErr w:type="gramStart"/>
+      <w:r>
+        <w:rPr>
+          <w:rFonts w:ascii="LM Roman 12" w:hAnsi="LM Roman 12"/>
+          <w:lang w:eastAsia="zh-TW"/>
+        </w:rPr>
+        <w:t>desse prioridade</w:t>
+      </w:r>
+      <w:proofErr w:type="gramEnd"/>
+      <w:r>
+        <w:rPr>
+          <w:rFonts w:ascii="LM Roman 12" w:hAnsi="LM Roman 12"/>
+          <w:lang w:eastAsia="zh-TW"/>
+        </w:rPr>
+        <w:t xml:space="preserve"> a diminuir a sua distância à bola. Relativamente ao primeiro gráfico apresentado (fig. </w:t>
+      </w:r>
+      <w:proofErr w:type="spellStart"/>
+      <w:r>
+        <w:rPr>
+          <w:rFonts w:ascii="LM Roman 12" w:hAnsi="LM Roman 12"/>
+          <w:lang w:eastAsia="zh-TW"/>
+        </w:rPr>
+        <w:t>xx</w:t>
+      </w:r>
+      <w:proofErr w:type="spellEnd"/>
+      <w:r>
+        <w:rPr>
+          <w:rFonts w:ascii="LM Roman 12" w:hAnsi="LM Roman 12"/>
+          <w:lang w:eastAsia="zh-TW"/>
+        </w:rPr>
+        <w:t>), nota-se grande melhoria relativamente ao fitness que agora é mais constante e uniforme. Isto deve-se ao facto de não usar o estímulo hitTheBall dado que, nos casos onde o agente empurra a bola contra o canto, o seu score ia aumentar abruptamente porque ia tocar muitas vezes na bola. Para além disso, a média agora está muito mais próxima do best (e está acima de 1000 pontos), o que implica que em média, todos os agentes defendem a bola com relativa facilidade. Em termos de estratégias, este desenvolveu as mesmas referidas anteriormente: Ir contra a bola, defendendo e afastando-se da mesma, ou então dominá-la para um canto.</w:t>
+      </w:r>
+    </w:p>
+    <w:p>
+      <w:pPr>
+        <w:ind w:firstLine="720"/>
+        <w:jc w:val="both"/>
+        <w:rPr>
+          <w:rFonts w:ascii="LM Roman 12" w:hAnsi="LM Roman 12"/>
+          <w:lang w:eastAsia="zh-TW"/>
+        </w:rPr>
+      </w:pPr>
+      <w:r>
+        <w:rPr>
+          <w:rFonts w:ascii="LM Roman 12" w:hAnsi="LM Roman 12"/>
+          <w:lang w:eastAsia="zh-TW"/>
+        </w:rPr>
+        <w:t xml:space="preserve">Para uma última experiência, optámos por correr as configurações anteriores, mas sem mutação, para avaliar </w:t>
+      </w:r>
+      <w:r>
+        <w:rPr>
+          <w:rFonts w:ascii="LM Roman 12" w:hAnsi="LM Roman 12"/>
+          <w:lang w:eastAsia="zh-TW"/>
+        </w:rPr>
+        <w:lastRenderedPageBreak/>
+        <w:t>a evolução do comportamento do agente. Os resultados são os que se seguem:</w:t>
       </w:r>
     </w:p>
     <w:p>
@@ -5179,17 +5497,43 @@
           <w:szCs w:val="22"/>
           <w:bdr w:val="none" w:sz="0" w:space="0" w:color="auto" w:frame="1"/>
         </w:rPr>
-        <w:fldChar w:fldCharType="separate"/>
-      </w:r>
-      <w:r>
-        <w:rPr>
-          <w:rFonts w:ascii="Arial" w:hAnsi="Arial" w:cs="Arial"/>
-          <w:color w:val="000000"/>
-          <w:sz w:val="22"/>
-          <w:szCs w:val="22"/>
-          <w:bdr w:val="none" w:sz="0" w:space="0" w:color="auto" w:frame="1"/>
-        </w:rPr>
         <w:fldChar w:fldCharType="end"/>
+      </w:r>
+    </w:p>
+    <w:p>
+      <w:pPr>
+        <w:ind w:firstLine="720"/>
+        <w:jc w:val="center"/>
+        <w:rPr>
+          <w:rFonts w:ascii="LM Roman 12" w:hAnsi="LM Roman 12"/>
+          <w:lang w:eastAsia="zh-TW"/>
+        </w:rPr>
+      </w:pPr>
+      <w:r>
+        <w:rPr>
+          <w:rFonts w:ascii="LM Roman 12" w:hAnsi="LM Roman 12"/>
+          <w:sz w:val="18"/>
+          <w:szCs w:val="18"/>
+        </w:rPr>
+        <w:t>Fig.13</w:t>
+      </w:r>
+      <w:bookmarkStart w:id="12" w:name="_GoBack"/>
+      <w:bookmarkEnd w:id="12"/>
+      <w:r>
+        <w:rPr>
+          <w:rFonts w:ascii="LM Roman 12" w:hAnsi="LM Roman 12"/>
+          <w:sz w:val="18"/>
+          <w:szCs w:val="18"/>
+        </w:rPr>
+        <w:t xml:space="preserve"> - </w:t>
+      </w:r>
+      <w:r>
+        <w:rPr>
+          <w:rFonts w:ascii="LM Roman 12" w:hAnsi="LM Roman 12"/>
+          <w:sz w:val="18"/>
+          <w:szCs w:val="18"/>
+        </w:rPr>
+        <w:t>Representação da Experiência Evolutiva</w:t>
       </w:r>
     </w:p>
     <w:p>
@@ -5201,30 +5545,6 @@
           <w:lang w:eastAsia="zh-TW"/>
         </w:rPr>
       </w:pPr>
-      <w:r>
-        <w:rPr>
-          <w:rFonts w:ascii="LM Roman 12" w:hAnsi="LM Roman 12"/>
-          <w:lang w:eastAsia="zh-TW"/>
-        </w:rPr>
-        <w:lastRenderedPageBreak/>
-        <w:t xml:space="preserve">Como se pode analisar, mesmo não introduzindo informação genética nova, os agentes conseguiram evoluir </w:t>
-      </w:r>
-      <w:proofErr w:type="gramStart"/>
-      <w:r>
-        <w:rPr>
-          <w:rFonts w:ascii="LM Roman 12" w:hAnsi="LM Roman 12"/>
-          <w:lang w:eastAsia="zh-TW"/>
-        </w:rPr>
-        <w:t>de modo a que</w:t>
-      </w:r>
-      <w:proofErr w:type="gramEnd"/>
-      <w:r>
-        <w:rPr>
-          <w:rFonts w:ascii="LM Roman 12" w:hAnsi="LM Roman 12"/>
-          <w:lang w:eastAsia="zh-TW"/>
-        </w:rPr>
-        <w:t xml:space="preserve"> a média se mantivesse à volta dos 1000 pontos. Mesmo assim, não manter diversidade genética inibe a evolução do indivíduo.</w:t>
-      </w:r>
     </w:p>
     <w:p>
       <w:pPr>
@@ -5235,22 +5555,39 @@
           <w:lang w:eastAsia="zh-TW"/>
         </w:rPr>
       </w:pPr>
-    </w:p>
-    <w:p>
-      <w:pPr>
-        <w:pStyle w:val="Ttulo1"/>
-        <w:rPr>
+      <w:r>
+        <w:rPr>
+          <w:rFonts w:ascii="LM Roman 12" w:hAnsi="LM Roman 12"/>
           <w:lang w:eastAsia="zh-TW"/>
         </w:rPr>
-      </w:pPr>
-      <w:bookmarkStart w:id="12" w:name="_Toc71972352"/>
-      <w:r>
-        <w:rPr>
+        <w:t>Como se pode analisar, mesmo não introduzindo informação genética nova, os agentes conseguiram evoluir de modo a que a média se mantivesse à volta dos 1000 pontos. Mesmo assim, não manter diversidade genética inibe a evolução do indivíduo.</w:t>
+      </w:r>
+    </w:p>
+    <w:p>
+      <w:pPr>
+        <w:ind w:firstLine="720"/>
+        <w:jc w:val="both"/>
+        <w:rPr>
+          <w:rFonts w:ascii="LM Roman 12" w:hAnsi="LM Roman 12"/>
           <w:lang w:eastAsia="zh-TW"/>
         </w:rPr>
+      </w:pPr>
+    </w:p>
+    <w:p>
+      <w:pPr>
+        <w:pStyle w:val="Cabealho1"/>
+        <w:rPr>
+          <w:lang w:eastAsia="zh-TW"/>
+        </w:rPr>
+      </w:pPr>
+      <w:bookmarkStart w:id="13" w:name="_Toc71972352"/>
+      <w:r>
+        <w:rPr>
+          <w:lang w:eastAsia="zh-TW"/>
+        </w:rPr>
         <w:t>Discussão</w:t>
       </w:r>
-      <w:bookmarkEnd w:id="12"/>
+      <w:bookmarkEnd w:id="13"/>
     </w:p>
     <w:p>
       <w:pPr>
@@ -5261,19 +5598,19 @@
     </w:p>
     <w:p>
       <w:pPr>
-        <w:pStyle w:val="Ttulo1"/>
+        <w:pStyle w:val="Cabealho1"/>
         <w:rPr>
           <w:lang w:eastAsia="zh-TW"/>
         </w:rPr>
       </w:pPr>
-      <w:bookmarkStart w:id="13" w:name="_Toc71972353"/>
+      <w:bookmarkStart w:id="14" w:name="_Toc71972353"/>
       <w:r>
         <w:rPr>
           <w:lang w:eastAsia="zh-TW"/>
         </w:rPr>
         <w:t>Conclusão</w:t>
       </w:r>
-      <w:bookmarkEnd w:id="13"/>
+      <w:bookmarkEnd w:id="14"/>
     </w:p>
     <w:sectPr>
       <w:pgSz w:w="11907" w:h="16840" w:code="9"/>
@@ -5286,7 +5623,7 @@
 </file>
 
 <file path=word/endnotes.xml><?xml version="1.0" encoding="utf-8"?>
-<w:endnotes xmlns:wpc="http://schemas.microsoft.com/office/word/2010/wordprocessingCanvas" xmlns:cx="http://schemas.microsoft.com/office/drawing/2014/chartex" xmlns:cx1="http://schemas.microsoft.com/office/drawing/2015/9/8/chartex" xmlns:cx2="http://schemas.microsoft.com/office/drawing/2015/10/21/chartex" xmlns:cx3="http://schemas.microsoft.com/office/drawing/2016/5/9/chartex" xmlns:cx4="http://schemas.microsoft.com/office/drawing/2016/5/10/chartex" xmlns:cx5="http://schemas.microsoft.com/office/drawing/2016/5/11/chartex" xmlns:cx6="http://schemas.microsoft.com/office/drawing/2016/5/12/chartex" xmlns:cx7="http://schemas.microsoft.com/office/drawing/2016/5/13/chartex" xmlns:cx8="http://schemas.microsoft.com/office/drawing/2016/5/14/chartex" xmlns:mc="http://schemas.openxmlformats.org/markup-compatibility/2006" xmlns:aink="http://schemas.microsoft.com/office/drawing/2016/ink" xmlns:am3d="http://schemas.microsoft.com/office/drawing/2017/model3d" xmlns:o="urn:schemas-microsoft-com:office:office" xmlns:r="http://schemas.openxmlformats.org/officeDocument/2006/relationships" xmlns:m="http://schemas.openxmlformats.org/officeDocument/2006/math" xmlns:v="urn:schemas-microsoft-com:vml" xmlns:wp14="http://schemas.microsoft.com/office/word/2010/wordprocessingDrawing" xmlns:wp="http://schemas.openxmlformats.org/drawingml/2006/wordprocessingDrawing" xmlns:w10="urn:schemas-microsoft-com:office:word" xmlns:w="http://schemas.openxmlformats.org/wordprocessingml/2006/main" xmlns:w14="http://schemas.microsoft.com/office/word/2010/wordml" xmlns:w15="http://schemas.microsoft.com/office/word/2012/wordml" xmlns:w16cex="http://schemas.microsoft.com/office/word/2018/wordml/cex" xmlns:w16cid="http://schemas.microsoft.com/office/word/2016/wordml/cid" xmlns:w16="http://schemas.microsoft.com/office/word/2018/wordml" xmlns:w16se="http://schemas.microsoft.com/office/word/2015/wordml/symex" xmlns:wpg="http://schemas.microsoft.com/office/word/2010/wordprocessingGroup" xmlns:wpi="http://schemas.microsoft.com/office/word/2010/wordprocessingInk" xmlns:wne="http://schemas.microsoft.com/office/word/2006/wordml" xmlns:wps="http://schemas.microsoft.com/office/word/2010/wordprocessingShape" mc:Ignorable="w14 w15 w16se w16cid w16 w16cex wp14">
+<w:endnotes xmlns:wpc="http://schemas.microsoft.com/office/word/2010/wordprocessingCanvas" xmlns:cx="http://schemas.microsoft.com/office/drawing/2014/chartex" xmlns:mc="http://schemas.openxmlformats.org/markup-compatibility/2006" xmlns:o="urn:schemas-microsoft-com:office:office" xmlns:r="http://schemas.openxmlformats.org/officeDocument/2006/relationships" xmlns:m="http://schemas.openxmlformats.org/officeDocument/2006/math" xmlns:v="urn:schemas-microsoft-com:vml" xmlns:wp14="http://schemas.microsoft.com/office/word/2010/wordprocessingDrawing" xmlns:wp="http://schemas.openxmlformats.org/drawingml/2006/wordprocessingDrawing" xmlns:w10="urn:schemas-microsoft-com:office:word" xmlns:w="http://schemas.openxmlformats.org/wordprocessingml/2006/main" xmlns:w14="http://schemas.microsoft.com/office/word/2010/wordml" xmlns:w15="http://schemas.microsoft.com/office/word/2012/wordml" xmlns:w16se="http://schemas.microsoft.com/office/word/2015/wordml/symex" xmlns:wpg="http://schemas.microsoft.com/office/word/2010/wordprocessingGroup" xmlns:wpi="http://schemas.microsoft.com/office/word/2010/wordprocessingInk" xmlns:wne="http://schemas.microsoft.com/office/word/2006/wordml" xmlns:wps="http://schemas.microsoft.com/office/word/2010/wordprocessingShape" mc:Ignorable="w14 w15 w16se wp14">
   <w:endnote w:type="separator" w:id="-1">
     <w:p>
       <w:r>
@@ -5305,7 +5642,7 @@
 </file>
 
 <file path=word/footer1.xml><?xml version="1.0" encoding="utf-8"?>
-<w:ftr xmlns:wpc="http://schemas.microsoft.com/office/word/2010/wordprocessingCanvas" xmlns:cx="http://schemas.microsoft.com/office/drawing/2014/chartex" xmlns:cx1="http://schemas.microsoft.com/office/drawing/2015/9/8/chartex" xmlns:cx2="http://schemas.microsoft.com/office/drawing/2015/10/21/chartex" xmlns:cx3="http://schemas.microsoft.com/office/drawing/2016/5/9/chartex" xmlns:cx4="http://schemas.microsoft.com/office/drawing/2016/5/10/chartex" xmlns:cx5="http://schemas.microsoft.com/office/drawing/2016/5/11/chartex" xmlns:cx6="http://schemas.microsoft.com/office/drawing/2016/5/12/chartex" xmlns:cx7="http://schemas.microsoft.com/office/drawing/2016/5/13/chartex" xmlns:cx8="http://schemas.microsoft.com/office/drawing/2016/5/14/chartex" xmlns:mc="http://schemas.openxmlformats.org/markup-compatibility/2006" xmlns:aink="http://schemas.microsoft.com/office/drawing/2016/ink" xmlns:am3d="http://schemas.microsoft.com/office/drawing/2017/model3d" xmlns:o="urn:schemas-microsoft-com:office:office" xmlns:r="http://schemas.openxmlformats.org/officeDocument/2006/relationships" xmlns:m="http://schemas.openxmlformats.org/officeDocument/2006/math" xmlns:v="urn:schemas-microsoft-com:vml" xmlns:wp14="http://schemas.microsoft.com/office/word/2010/wordprocessingDrawing" xmlns:wp="http://schemas.openxmlformats.org/drawingml/2006/wordprocessingDrawing" xmlns:w10="urn:schemas-microsoft-com:office:word" xmlns:w="http://schemas.openxmlformats.org/wordprocessingml/2006/main" xmlns:w14="http://schemas.microsoft.com/office/word/2010/wordml" xmlns:w15="http://schemas.microsoft.com/office/word/2012/wordml" xmlns:w16cex="http://schemas.microsoft.com/office/word/2018/wordml/cex" xmlns:w16cid="http://schemas.microsoft.com/office/word/2016/wordml/cid" xmlns:w16="http://schemas.microsoft.com/office/word/2018/wordml" xmlns:w16se="http://schemas.microsoft.com/office/word/2015/wordml/symex" xmlns:wpg="http://schemas.microsoft.com/office/word/2010/wordprocessingGroup" xmlns:wpi="http://schemas.microsoft.com/office/word/2010/wordprocessingInk" xmlns:wne="http://schemas.microsoft.com/office/word/2006/wordml" xmlns:wps="http://schemas.microsoft.com/office/word/2010/wordprocessingShape" mc:Ignorable="w14 w15 w16se w16cid w16 w16cex wp14">
+<w:ftr xmlns:wpc="http://schemas.microsoft.com/office/word/2010/wordprocessingCanvas" xmlns:cx="http://schemas.microsoft.com/office/drawing/2014/chartex" xmlns:mc="http://schemas.openxmlformats.org/markup-compatibility/2006" xmlns:o="urn:schemas-microsoft-com:office:office" xmlns:r="http://schemas.openxmlformats.org/officeDocument/2006/relationships" xmlns:m="http://schemas.openxmlformats.org/officeDocument/2006/math" xmlns:v="urn:schemas-microsoft-com:vml" xmlns:wp14="http://schemas.microsoft.com/office/word/2010/wordprocessingDrawing" xmlns:wp="http://schemas.openxmlformats.org/drawingml/2006/wordprocessingDrawing" xmlns:w10="urn:schemas-microsoft-com:office:word" xmlns:w="http://schemas.openxmlformats.org/wordprocessingml/2006/main" xmlns:w14="http://schemas.microsoft.com/office/word/2010/wordml" xmlns:w15="http://schemas.microsoft.com/office/word/2012/wordml" xmlns:w16se="http://schemas.microsoft.com/office/word/2015/wordml/symex" xmlns:wpg="http://schemas.microsoft.com/office/word/2010/wordprocessingGroup" xmlns:wpi="http://schemas.microsoft.com/office/word/2010/wordprocessingInk" xmlns:wne="http://schemas.microsoft.com/office/word/2006/wordml" xmlns:wps="http://schemas.microsoft.com/office/word/2010/wordprocessingShape" mc:Ignorable="w14 w15 w16se wp14">
   <w:p>
     <w:pPr>
       <w:pStyle w:val="Rodap"/>
@@ -5315,7 +5652,7 @@
 </file>
 
 <file path=word/footer2.xml><?xml version="1.0" encoding="utf-8"?>
-<w:ftr xmlns:wpc="http://schemas.microsoft.com/office/word/2010/wordprocessingCanvas" xmlns:cx="http://schemas.microsoft.com/office/drawing/2014/chartex" xmlns:cx1="http://schemas.microsoft.com/office/drawing/2015/9/8/chartex" xmlns:cx2="http://schemas.microsoft.com/office/drawing/2015/10/21/chartex" xmlns:cx3="http://schemas.microsoft.com/office/drawing/2016/5/9/chartex" xmlns:cx4="http://schemas.microsoft.com/office/drawing/2016/5/10/chartex" xmlns:cx5="http://schemas.microsoft.com/office/drawing/2016/5/11/chartex" xmlns:cx6="http://schemas.microsoft.com/office/drawing/2016/5/12/chartex" xmlns:cx7="http://schemas.microsoft.com/office/drawing/2016/5/13/chartex" xmlns:cx8="http://schemas.microsoft.com/office/drawing/2016/5/14/chartex" xmlns:mc="http://schemas.openxmlformats.org/markup-compatibility/2006" xmlns:aink="http://schemas.microsoft.com/office/drawing/2016/ink" xmlns:am3d="http://schemas.microsoft.com/office/drawing/2017/model3d" xmlns:o="urn:schemas-microsoft-com:office:office" xmlns:r="http://schemas.openxmlformats.org/officeDocument/2006/relationships" xmlns:m="http://schemas.openxmlformats.org/officeDocument/2006/math" xmlns:v="urn:schemas-microsoft-com:vml" xmlns:wp14="http://schemas.microsoft.com/office/word/2010/wordprocessingDrawing" xmlns:wp="http://schemas.openxmlformats.org/drawingml/2006/wordprocessingDrawing" xmlns:w10="urn:schemas-microsoft-com:office:word" xmlns:w="http://schemas.openxmlformats.org/wordprocessingml/2006/main" xmlns:w14="http://schemas.microsoft.com/office/word/2010/wordml" xmlns:w15="http://schemas.microsoft.com/office/word/2012/wordml" xmlns:w16cex="http://schemas.microsoft.com/office/word/2018/wordml/cex" xmlns:w16cid="http://schemas.microsoft.com/office/word/2016/wordml/cid" xmlns:w16="http://schemas.microsoft.com/office/word/2018/wordml" xmlns:w16se="http://schemas.microsoft.com/office/word/2015/wordml/symex" xmlns:wpg="http://schemas.microsoft.com/office/word/2010/wordprocessingGroup" xmlns:wpi="http://schemas.microsoft.com/office/word/2010/wordprocessingInk" xmlns:wne="http://schemas.microsoft.com/office/word/2006/wordml" xmlns:wps="http://schemas.microsoft.com/office/word/2010/wordprocessingShape" mc:Ignorable="w14 w15 w16se w16cid w16 w16cex wp14">
+<w:ftr xmlns:wpc="http://schemas.microsoft.com/office/word/2010/wordprocessingCanvas" xmlns:cx="http://schemas.microsoft.com/office/drawing/2014/chartex" xmlns:mc="http://schemas.openxmlformats.org/markup-compatibility/2006" xmlns:o="urn:schemas-microsoft-com:office:office" xmlns:r="http://schemas.openxmlformats.org/officeDocument/2006/relationships" xmlns:m="http://schemas.openxmlformats.org/officeDocument/2006/math" xmlns:v="urn:schemas-microsoft-com:vml" xmlns:wp14="http://schemas.microsoft.com/office/word/2010/wordprocessingDrawing" xmlns:wp="http://schemas.openxmlformats.org/drawingml/2006/wordprocessingDrawing" xmlns:w10="urn:schemas-microsoft-com:office:word" xmlns:w="http://schemas.openxmlformats.org/wordprocessingml/2006/main" xmlns:w14="http://schemas.microsoft.com/office/word/2010/wordml" xmlns:w15="http://schemas.microsoft.com/office/word/2012/wordml" xmlns:w16se="http://schemas.microsoft.com/office/word/2015/wordml/symex" xmlns:wpg="http://schemas.microsoft.com/office/word/2010/wordprocessingGroup" xmlns:wpi="http://schemas.microsoft.com/office/word/2010/wordprocessingInk" xmlns:wne="http://schemas.microsoft.com/office/word/2006/wordml" xmlns:wps="http://schemas.microsoft.com/office/word/2010/wordprocessingShape" mc:Ignorable="w14 w15 w16se wp14">
   <w:p>
     <w:pPr>
       <w:pStyle w:val="Rodap"/>
@@ -5325,7 +5662,7 @@
 </file>
 
 <file path=word/footer3.xml><?xml version="1.0" encoding="utf-8"?>
-<w:ftr xmlns:wpc="http://schemas.microsoft.com/office/word/2010/wordprocessingCanvas" xmlns:cx="http://schemas.microsoft.com/office/drawing/2014/chartex" xmlns:cx1="http://schemas.microsoft.com/office/drawing/2015/9/8/chartex" xmlns:cx2="http://schemas.microsoft.com/office/drawing/2015/10/21/chartex" xmlns:cx3="http://schemas.microsoft.com/office/drawing/2016/5/9/chartex" xmlns:cx4="http://schemas.microsoft.com/office/drawing/2016/5/10/chartex" xmlns:cx5="http://schemas.microsoft.com/office/drawing/2016/5/11/chartex" xmlns:cx6="http://schemas.microsoft.com/office/drawing/2016/5/12/chartex" xmlns:cx7="http://schemas.microsoft.com/office/drawing/2016/5/13/chartex" xmlns:cx8="http://schemas.microsoft.com/office/drawing/2016/5/14/chartex" xmlns:mc="http://schemas.openxmlformats.org/markup-compatibility/2006" xmlns:aink="http://schemas.microsoft.com/office/drawing/2016/ink" xmlns:am3d="http://schemas.microsoft.com/office/drawing/2017/model3d" xmlns:o="urn:schemas-microsoft-com:office:office" xmlns:r="http://schemas.openxmlformats.org/officeDocument/2006/relationships" xmlns:m="http://schemas.openxmlformats.org/officeDocument/2006/math" xmlns:v="urn:schemas-microsoft-com:vml" xmlns:wp14="http://schemas.microsoft.com/office/word/2010/wordprocessingDrawing" xmlns:wp="http://schemas.openxmlformats.org/drawingml/2006/wordprocessingDrawing" xmlns:w10="urn:schemas-microsoft-com:office:word" xmlns:w="http://schemas.openxmlformats.org/wordprocessingml/2006/main" xmlns:w14="http://schemas.microsoft.com/office/word/2010/wordml" xmlns:w15="http://schemas.microsoft.com/office/word/2012/wordml" xmlns:w16cex="http://schemas.microsoft.com/office/word/2018/wordml/cex" xmlns:w16cid="http://schemas.microsoft.com/office/word/2016/wordml/cid" xmlns:w16="http://schemas.microsoft.com/office/word/2018/wordml" xmlns:w16se="http://schemas.microsoft.com/office/word/2015/wordml/symex" xmlns:wpg="http://schemas.microsoft.com/office/word/2010/wordprocessingGroup" xmlns:wpi="http://schemas.microsoft.com/office/word/2010/wordprocessingInk" xmlns:wne="http://schemas.microsoft.com/office/word/2006/wordml" xmlns:wps="http://schemas.microsoft.com/office/word/2010/wordprocessingShape" mc:Ignorable="w14 w15 w16se w16cid w16 w16cex wp14">
+<w:ftr xmlns:wpc="http://schemas.microsoft.com/office/word/2010/wordprocessingCanvas" xmlns:cx="http://schemas.microsoft.com/office/drawing/2014/chartex" xmlns:mc="http://schemas.openxmlformats.org/markup-compatibility/2006" xmlns:o="urn:schemas-microsoft-com:office:office" xmlns:r="http://schemas.openxmlformats.org/officeDocument/2006/relationships" xmlns:m="http://schemas.openxmlformats.org/officeDocument/2006/math" xmlns:v="urn:schemas-microsoft-com:vml" xmlns:wp14="http://schemas.microsoft.com/office/word/2010/wordprocessingDrawing" xmlns:wp="http://schemas.openxmlformats.org/drawingml/2006/wordprocessingDrawing" xmlns:w10="urn:schemas-microsoft-com:office:word" xmlns:w="http://schemas.openxmlformats.org/wordprocessingml/2006/main" xmlns:w14="http://schemas.microsoft.com/office/word/2010/wordml" xmlns:w15="http://schemas.microsoft.com/office/word/2012/wordml" xmlns:w16se="http://schemas.microsoft.com/office/word/2015/wordml/symex" xmlns:wpg="http://schemas.microsoft.com/office/word/2010/wordprocessingGroup" xmlns:wpi="http://schemas.microsoft.com/office/word/2010/wordprocessingInk" xmlns:wne="http://schemas.microsoft.com/office/word/2006/wordml" xmlns:wps="http://schemas.microsoft.com/office/word/2010/wordprocessingShape" mc:Ignorable="w14 w15 w16se wp14">
   <w:p>
     <w:pPr>
       <w:pStyle w:val="Rodap"/>
@@ -5335,7 +5672,7 @@
 </file>
 
 <file path=word/footnotes.xml><?xml version="1.0" encoding="utf-8"?>
-<w:footnotes xmlns:wpc="http://schemas.microsoft.com/office/word/2010/wordprocessingCanvas" xmlns:cx="http://schemas.microsoft.com/office/drawing/2014/chartex" xmlns:cx1="http://schemas.microsoft.com/office/drawing/2015/9/8/chartex" xmlns:cx2="http://schemas.microsoft.com/office/drawing/2015/10/21/chartex" xmlns:cx3="http://schemas.microsoft.com/office/drawing/2016/5/9/chartex" xmlns:cx4="http://schemas.microsoft.com/office/drawing/2016/5/10/chartex" xmlns:cx5="http://schemas.microsoft.com/office/drawing/2016/5/11/chartex" xmlns:cx6="http://schemas.microsoft.com/office/drawing/2016/5/12/chartex" xmlns:cx7="http://schemas.microsoft.com/office/drawing/2016/5/13/chartex" xmlns:cx8="http://schemas.microsoft.com/office/drawing/2016/5/14/chartex" xmlns:mc="http://schemas.openxmlformats.org/markup-compatibility/2006" xmlns:aink="http://schemas.microsoft.com/office/drawing/2016/ink" xmlns:am3d="http://schemas.microsoft.com/office/drawing/2017/model3d" xmlns:o="urn:schemas-microsoft-com:office:office" xmlns:r="http://schemas.openxmlformats.org/officeDocument/2006/relationships" xmlns:m="http://schemas.openxmlformats.org/officeDocument/2006/math" xmlns:v="urn:schemas-microsoft-com:vml" xmlns:wp14="http://schemas.microsoft.com/office/word/2010/wordprocessingDrawing" xmlns:wp="http://schemas.openxmlformats.org/drawingml/2006/wordprocessingDrawing" xmlns:w10="urn:schemas-microsoft-com:office:word" xmlns:w="http://schemas.openxmlformats.org/wordprocessingml/2006/main" xmlns:w14="http://schemas.microsoft.com/office/word/2010/wordml" xmlns:w15="http://schemas.microsoft.com/office/word/2012/wordml" xmlns:w16cex="http://schemas.microsoft.com/office/word/2018/wordml/cex" xmlns:w16cid="http://schemas.microsoft.com/office/word/2016/wordml/cid" xmlns:w16="http://schemas.microsoft.com/office/word/2018/wordml" xmlns:w16se="http://schemas.microsoft.com/office/word/2015/wordml/symex" xmlns:wpg="http://schemas.microsoft.com/office/word/2010/wordprocessingGroup" xmlns:wpi="http://schemas.microsoft.com/office/word/2010/wordprocessingInk" xmlns:wne="http://schemas.microsoft.com/office/word/2006/wordml" xmlns:wps="http://schemas.microsoft.com/office/word/2010/wordprocessingShape" mc:Ignorable="w14 w15 w16se w16cid w16 w16cex wp14">
+<w:footnotes xmlns:wpc="http://schemas.microsoft.com/office/word/2010/wordprocessingCanvas" xmlns:cx="http://schemas.microsoft.com/office/drawing/2014/chartex" xmlns:mc="http://schemas.openxmlformats.org/markup-compatibility/2006" xmlns:o="urn:schemas-microsoft-com:office:office" xmlns:r="http://schemas.openxmlformats.org/officeDocument/2006/relationships" xmlns:m="http://schemas.openxmlformats.org/officeDocument/2006/math" xmlns:v="urn:schemas-microsoft-com:vml" xmlns:wp14="http://schemas.microsoft.com/office/word/2010/wordprocessingDrawing" xmlns:wp="http://schemas.openxmlformats.org/drawingml/2006/wordprocessingDrawing" xmlns:w10="urn:schemas-microsoft-com:office:word" xmlns:w="http://schemas.openxmlformats.org/wordprocessingml/2006/main" xmlns:w14="http://schemas.microsoft.com/office/word/2010/wordml" xmlns:w15="http://schemas.microsoft.com/office/word/2012/wordml" xmlns:w16se="http://schemas.microsoft.com/office/word/2015/wordml/symex" xmlns:wpg="http://schemas.microsoft.com/office/word/2010/wordprocessingGroup" xmlns:wpi="http://schemas.microsoft.com/office/word/2010/wordprocessingInk" xmlns:wne="http://schemas.microsoft.com/office/word/2006/wordml" xmlns:wps="http://schemas.microsoft.com/office/word/2010/wordprocessingShape" mc:Ignorable="w14 w15 w16se wp14">
   <w:footnote w:type="separator" w:id="-1">
     <w:p>
       <w:r>
@@ -5354,7 +5691,7 @@
 </file>
 
 <file path=word/header1.xml><?xml version="1.0" encoding="utf-8"?>
-<w:hdr xmlns:wpc="http://schemas.microsoft.com/office/word/2010/wordprocessingCanvas" xmlns:cx="http://schemas.microsoft.com/office/drawing/2014/chartex" xmlns:cx1="http://schemas.microsoft.com/office/drawing/2015/9/8/chartex" xmlns:cx2="http://schemas.microsoft.com/office/drawing/2015/10/21/chartex" xmlns:cx3="http://schemas.microsoft.com/office/drawing/2016/5/9/chartex" xmlns:cx4="http://schemas.microsoft.com/office/drawing/2016/5/10/chartex" xmlns:cx5="http://schemas.microsoft.com/office/drawing/2016/5/11/chartex" xmlns:cx6="http://schemas.microsoft.com/office/drawing/2016/5/12/chartex" xmlns:cx7="http://schemas.microsoft.com/office/drawing/2016/5/13/chartex" xmlns:cx8="http://schemas.microsoft.com/office/drawing/2016/5/14/chartex" xmlns:mc="http://schemas.openxmlformats.org/markup-compatibility/2006" xmlns:aink="http://schemas.microsoft.com/office/drawing/2016/ink" xmlns:am3d="http://schemas.microsoft.com/office/drawing/2017/model3d" xmlns:o="urn:schemas-microsoft-com:office:office" xmlns:r="http://schemas.openxmlformats.org/officeDocument/2006/relationships" xmlns:m="http://schemas.openxmlformats.org/officeDocument/2006/math" xmlns:v="urn:schemas-microsoft-com:vml" xmlns:wp14="http://schemas.microsoft.com/office/word/2010/wordprocessingDrawing" xmlns:wp="http://schemas.openxmlformats.org/drawingml/2006/wordprocessingDrawing" xmlns:w10="urn:schemas-microsoft-com:office:word" xmlns:w="http://schemas.openxmlformats.org/wordprocessingml/2006/main" xmlns:w14="http://schemas.microsoft.com/office/word/2010/wordml" xmlns:w15="http://schemas.microsoft.com/office/word/2012/wordml" xmlns:w16cex="http://schemas.microsoft.com/office/word/2018/wordml/cex" xmlns:w16cid="http://schemas.microsoft.com/office/word/2016/wordml/cid" xmlns:w16="http://schemas.microsoft.com/office/word/2018/wordml" xmlns:w16se="http://schemas.microsoft.com/office/word/2015/wordml/symex" xmlns:wpg="http://schemas.microsoft.com/office/word/2010/wordprocessingGroup" xmlns:wpi="http://schemas.microsoft.com/office/word/2010/wordprocessingInk" xmlns:wne="http://schemas.microsoft.com/office/word/2006/wordml" xmlns:wps="http://schemas.microsoft.com/office/word/2010/wordprocessingShape" mc:Ignorable="w14 w15 w16se w16cid w16 w16cex wp14">
+<w:hdr xmlns:wpc="http://schemas.microsoft.com/office/word/2010/wordprocessingCanvas" xmlns:cx="http://schemas.microsoft.com/office/drawing/2014/chartex" xmlns:mc="http://schemas.openxmlformats.org/markup-compatibility/2006" xmlns:o="urn:schemas-microsoft-com:office:office" xmlns:r="http://schemas.openxmlformats.org/officeDocument/2006/relationships" xmlns:m="http://schemas.openxmlformats.org/officeDocument/2006/math" xmlns:v="urn:schemas-microsoft-com:vml" xmlns:wp14="http://schemas.microsoft.com/office/word/2010/wordprocessingDrawing" xmlns:wp="http://schemas.openxmlformats.org/drawingml/2006/wordprocessingDrawing" xmlns:w10="urn:schemas-microsoft-com:office:word" xmlns:w="http://schemas.openxmlformats.org/wordprocessingml/2006/main" xmlns:w14="http://schemas.microsoft.com/office/word/2010/wordml" xmlns:w15="http://schemas.microsoft.com/office/word/2012/wordml" xmlns:w16se="http://schemas.microsoft.com/office/word/2015/wordml/symex" xmlns:wpg="http://schemas.microsoft.com/office/word/2010/wordprocessingGroup" xmlns:wpi="http://schemas.microsoft.com/office/word/2010/wordprocessingInk" xmlns:wne="http://schemas.microsoft.com/office/word/2006/wordml" xmlns:wps="http://schemas.microsoft.com/office/word/2010/wordprocessingShape" mc:Ignorable="w14 w15 w16se wp14">
   <w:p>
     <w:pPr>
       <w:pStyle w:val="Cabealho"/>
@@ -5364,7 +5701,7 @@
 </file>
 
 <file path=word/header2.xml><?xml version="1.0" encoding="utf-8"?>
-<w:hdr xmlns:wpc="http://schemas.microsoft.com/office/word/2010/wordprocessingCanvas" xmlns:cx="http://schemas.microsoft.com/office/drawing/2014/chartex" xmlns:cx1="http://schemas.microsoft.com/office/drawing/2015/9/8/chartex" xmlns:cx2="http://schemas.microsoft.com/office/drawing/2015/10/21/chartex" xmlns:cx3="http://schemas.microsoft.com/office/drawing/2016/5/9/chartex" xmlns:cx4="http://schemas.microsoft.com/office/drawing/2016/5/10/chartex" xmlns:cx5="http://schemas.microsoft.com/office/drawing/2016/5/11/chartex" xmlns:cx6="http://schemas.microsoft.com/office/drawing/2016/5/12/chartex" xmlns:cx7="http://schemas.microsoft.com/office/drawing/2016/5/13/chartex" xmlns:cx8="http://schemas.microsoft.com/office/drawing/2016/5/14/chartex" xmlns:mc="http://schemas.openxmlformats.org/markup-compatibility/2006" xmlns:aink="http://schemas.microsoft.com/office/drawing/2016/ink" xmlns:am3d="http://schemas.microsoft.com/office/drawing/2017/model3d" xmlns:o="urn:schemas-microsoft-com:office:office" xmlns:r="http://schemas.openxmlformats.org/officeDocument/2006/relationships" xmlns:m="http://schemas.openxmlformats.org/officeDocument/2006/math" xmlns:v="urn:schemas-microsoft-com:vml" xmlns:wp14="http://schemas.microsoft.com/office/word/2010/wordprocessingDrawing" xmlns:wp="http://schemas.openxmlformats.org/drawingml/2006/wordprocessingDrawing" xmlns:w10="urn:schemas-microsoft-com:office:word" xmlns:w="http://schemas.openxmlformats.org/wordprocessingml/2006/main" xmlns:w14="http://schemas.microsoft.com/office/word/2010/wordml" xmlns:w15="http://schemas.microsoft.com/office/word/2012/wordml" xmlns:w16cex="http://schemas.microsoft.com/office/word/2018/wordml/cex" xmlns:w16cid="http://schemas.microsoft.com/office/word/2016/wordml/cid" xmlns:w16="http://schemas.microsoft.com/office/word/2018/wordml" xmlns:w16se="http://schemas.microsoft.com/office/word/2015/wordml/symex" xmlns:wpg="http://schemas.microsoft.com/office/word/2010/wordprocessingGroup" xmlns:wpi="http://schemas.microsoft.com/office/word/2010/wordprocessingInk" xmlns:wne="http://schemas.microsoft.com/office/word/2006/wordml" xmlns:wps="http://schemas.microsoft.com/office/word/2010/wordprocessingShape" mc:Ignorable="w14 w15 w16se w16cid w16 w16cex wp14">
+<w:hdr xmlns:wpc="http://schemas.microsoft.com/office/word/2010/wordprocessingCanvas" xmlns:cx="http://schemas.microsoft.com/office/drawing/2014/chartex" xmlns:mc="http://schemas.openxmlformats.org/markup-compatibility/2006" xmlns:o="urn:schemas-microsoft-com:office:office" xmlns:r="http://schemas.openxmlformats.org/officeDocument/2006/relationships" xmlns:m="http://schemas.openxmlformats.org/officeDocument/2006/math" xmlns:v="urn:schemas-microsoft-com:vml" xmlns:wp14="http://schemas.microsoft.com/office/word/2010/wordprocessingDrawing" xmlns:wp="http://schemas.openxmlformats.org/drawingml/2006/wordprocessingDrawing" xmlns:w10="urn:schemas-microsoft-com:office:word" xmlns:w="http://schemas.openxmlformats.org/wordprocessingml/2006/main" xmlns:w14="http://schemas.microsoft.com/office/word/2010/wordml" xmlns:w15="http://schemas.microsoft.com/office/word/2012/wordml" xmlns:w16se="http://schemas.microsoft.com/office/word/2015/wordml/symex" xmlns:wpg="http://schemas.microsoft.com/office/word/2010/wordprocessingGroup" xmlns:wpi="http://schemas.microsoft.com/office/word/2010/wordprocessingInk" xmlns:wne="http://schemas.microsoft.com/office/word/2006/wordml" xmlns:wps="http://schemas.microsoft.com/office/word/2010/wordprocessingShape" mc:Ignorable="w14 w15 w16se wp14">
   <w:p>
     <w:pPr>
       <w:pStyle w:val="Cabealho"/>
@@ -5374,7 +5711,7 @@
 </file>
 
 <file path=word/header3.xml><?xml version="1.0" encoding="utf-8"?>
-<w:hdr xmlns:wpc="http://schemas.microsoft.com/office/word/2010/wordprocessingCanvas" xmlns:cx="http://schemas.microsoft.com/office/drawing/2014/chartex" xmlns:cx1="http://schemas.microsoft.com/office/drawing/2015/9/8/chartex" xmlns:cx2="http://schemas.microsoft.com/office/drawing/2015/10/21/chartex" xmlns:cx3="http://schemas.microsoft.com/office/drawing/2016/5/9/chartex" xmlns:cx4="http://schemas.microsoft.com/office/drawing/2016/5/10/chartex" xmlns:cx5="http://schemas.microsoft.com/office/drawing/2016/5/11/chartex" xmlns:cx6="http://schemas.microsoft.com/office/drawing/2016/5/12/chartex" xmlns:cx7="http://schemas.microsoft.com/office/drawing/2016/5/13/chartex" xmlns:cx8="http://schemas.microsoft.com/office/drawing/2016/5/14/chartex" xmlns:mc="http://schemas.openxmlformats.org/markup-compatibility/2006" xmlns:aink="http://schemas.microsoft.com/office/drawing/2016/ink" xmlns:am3d="http://schemas.microsoft.com/office/drawing/2017/model3d" xmlns:o="urn:schemas-microsoft-com:office:office" xmlns:r="http://schemas.openxmlformats.org/officeDocument/2006/relationships" xmlns:m="http://schemas.openxmlformats.org/officeDocument/2006/math" xmlns:v="urn:schemas-microsoft-com:vml" xmlns:wp14="http://schemas.microsoft.com/office/word/2010/wordprocessingDrawing" xmlns:wp="http://schemas.openxmlformats.org/drawingml/2006/wordprocessingDrawing" xmlns:w10="urn:schemas-microsoft-com:office:word" xmlns:w="http://schemas.openxmlformats.org/wordprocessingml/2006/main" xmlns:w14="http://schemas.microsoft.com/office/word/2010/wordml" xmlns:w15="http://schemas.microsoft.com/office/word/2012/wordml" xmlns:w16cex="http://schemas.microsoft.com/office/word/2018/wordml/cex" xmlns:w16cid="http://schemas.microsoft.com/office/word/2016/wordml/cid" xmlns:w16="http://schemas.microsoft.com/office/word/2018/wordml" xmlns:w16se="http://schemas.microsoft.com/office/word/2015/wordml/symex" xmlns:wpg="http://schemas.microsoft.com/office/word/2010/wordprocessingGroup" xmlns:wpi="http://schemas.microsoft.com/office/word/2010/wordprocessingInk" xmlns:wne="http://schemas.microsoft.com/office/word/2006/wordml" xmlns:wps="http://schemas.microsoft.com/office/word/2010/wordprocessingShape" mc:Ignorable="w14 w15 w16se w16cid w16 w16cex wp14">
+<w:hdr xmlns:wpc="http://schemas.microsoft.com/office/word/2010/wordprocessingCanvas" xmlns:cx="http://schemas.microsoft.com/office/drawing/2014/chartex" xmlns:mc="http://schemas.openxmlformats.org/markup-compatibility/2006" xmlns:o="urn:schemas-microsoft-com:office:office" xmlns:r="http://schemas.openxmlformats.org/officeDocument/2006/relationships" xmlns:m="http://schemas.openxmlformats.org/officeDocument/2006/math" xmlns:v="urn:schemas-microsoft-com:vml" xmlns:wp14="http://schemas.microsoft.com/office/word/2010/wordprocessingDrawing" xmlns:wp="http://schemas.openxmlformats.org/drawingml/2006/wordprocessingDrawing" xmlns:w10="urn:schemas-microsoft-com:office:word" xmlns:w="http://schemas.openxmlformats.org/wordprocessingml/2006/main" xmlns:w14="http://schemas.microsoft.com/office/word/2010/wordml" xmlns:w15="http://schemas.microsoft.com/office/word/2012/wordml" xmlns:w16se="http://schemas.microsoft.com/office/word/2015/wordml/symex" xmlns:wpg="http://schemas.microsoft.com/office/word/2010/wordprocessingGroup" xmlns:wpi="http://schemas.microsoft.com/office/word/2010/wordprocessingInk" xmlns:wne="http://schemas.microsoft.com/office/word/2006/wordml" xmlns:wps="http://schemas.microsoft.com/office/word/2010/wordprocessingShape" mc:Ignorable="w14 w15 w16se wp14">
   <w:p>
     <w:pPr>
       <w:pStyle w:val="Cabealho"/>
@@ -5384,7 +5721,7 @@
 </file>
 
 <file path=word/numbering.xml><?xml version="1.0" encoding="utf-8"?>
-<w:numbering xmlns:wpc="http://schemas.microsoft.com/office/word/2010/wordprocessingCanvas" xmlns:cx="http://schemas.microsoft.com/office/drawing/2014/chartex" xmlns:cx1="http://schemas.microsoft.com/office/drawing/2015/9/8/chartex" xmlns:cx2="http://schemas.microsoft.com/office/drawing/2015/10/21/chartex" xmlns:cx3="http://schemas.microsoft.com/office/drawing/2016/5/9/chartex" xmlns:cx4="http://schemas.microsoft.com/office/drawing/2016/5/10/chartex" xmlns:cx5="http://schemas.microsoft.com/office/drawing/2016/5/11/chartex" xmlns:cx6="http://schemas.microsoft.com/office/drawing/2016/5/12/chartex" xmlns:cx7="http://schemas.microsoft.com/office/drawing/2016/5/13/chartex" xmlns:cx8="http://schemas.microsoft.com/office/drawing/2016/5/14/chartex" xmlns:mc="http://schemas.openxmlformats.org/markup-compatibility/2006" xmlns:aink="http://schemas.microsoft.com/office/drawing/2016/ink" xmlns:am3d="http://schemas.microsoft.com/office/drawing/2017/model3d" xmlns:o="urn:schemas-microsoft-com:office:office" xmlns:r="http://schemas.openxmlformats.org/officeDocument/2006/relationships" xmlns:m="http://schemas.openxmlformats.org/officeDocument/2006/math" xmlns:v="urn:schemas-microsoft-com:vml" xmlns:wp14="http://schemas.microsoft.com/office/word/2010/wordprocessingDrawing" xmlns:wp="http://schemas.openxmlformats.org/drawingml/2006/wordprocessingDrawing" xmlns:w10="urn:schemas-microsoft-com:office:word" xmlns:w="http://schemas.openxmlformats.org/wordprocessingml/2006/main" xmlns:w14="http://schemas.microsoft.com/office/word/2010/wordml" xmlns:w15="http://schemas.microsoft.com/office/word/2012/wordml" xmlns:w16cex="http://schemas.microsoft.com/office/word/2018/wordml/cex" xmlns:w16cid="http://schemas.microsoft.com/office/word/2016/wordml/cid" xmlns:w16="http://schemas.microsoft.com/office/word/2018/wordml" xmlns:w16se="http://schemas.microsoft.com/office/word/2015/wordml/symex" xmlns:wpg="http://schemas.microsoft.com/office/word/2010/wordprocessingGroup" xmlns:wpi="http://schemas.microsoft.com/office/word/2010/wordprocessingInk" xmlns:wne="http://schemas.microsoft.com/office/word/2006/wordml" xmlns:wps="http://schemas.microsoft.com/office/word/2010/wordprocessingShape" mc:Ignorable="w14 w15 w16se w16cid w16 w16cex wp14">
+<w:numbering xmlns:wpc="http://schemas.microsoft.com/office/word/2010/wordprocessingCanvas" xmlns:cx="http://schemas.microsoft.com/office/drawing/2014/chartex" xmlns:mc="http://schemas.openxmlformats.org/markup-compatibility/2006" xmlns:o="urn:schemas-microsoft-com:office:office" xmlns:r="http://schemas.openxmlformats.org/officeDocument/2006/relationships" xmlns:m="http://schemas.openxmlformats.org/officeDocument/2006/math" xmlns:v="urn:schemas-microsoft-com:vml" xmlns:wp14="http://schemas.microsoft.com/office/word/2010/wordprocessingDrawing" xmlns:wp="http://schemas.openxmlformats.org/drawingml/2006/wordprocessingDrawing" xmlns:w10="urn:schemas-microsoft-com:office:word" xmlns:w="http://schemas.openxmlformats.org/wordprocessingml/2006/main" xmlns:w14="http://schemas.microsoft.com/office/word/2010/wordml" xmlns:w15="http://schemas.microsoft.com/office/word/2012/wordml" xmlns:w16se="http://schemas.microsoft.com/office/word/2015/wordml/symex" xmlns:wpg="http://schemas.microsoft.com/office/word/2010/wordprocessingGroup" xmlns:wpi="http://schemas.microsoft.com/office/word/2010/wordprocessingInk" xmlns:wne="http://schemas.microsoft.com/office/word/2006/wordml" xmlns:wps="http://schemas.microsoft.com/office/word/2010/wordprocessingShape" mc:Ignorable="w14 w15 w16se wp14">
   <w:abstractNum w:abstractNumId="0" w15:restartNumberingAfterBreak="0">
     <w:nsid w:val="00921088"/>
     <w:multiLevelType w:val="multilevel"/>
@@ -6076,7 +6413,7 @@
     <w:lvl w:ilvl="0">
       <w:start w:val="1"/>
       <w:numFmt w:val="decimal"/>
-      <w:pStyle w:val="Ttulo1"/>
+      <w:pStyle w:val="Cabealho1"/>
       <w:lvlText w:val="%1"/>
       <w:lvlJc w:val="left"/>
       <w:pPr>
@@ -6090,7 +6427,7 @@
     <w:lvl w:ilvl="1">
       <w:start w:val="1"/>
       <w:numFmt w:val="decimal"/>
-      <w:pStyle w:val="Ttulo2"/>
+      <w:pStyle w:val="Cabealho2"/>
       <w:lvlText w:val="%1.%2"/>
       <w:lvlJc w:val="left"/>
       <w:pPr>
@@ -6651,7 +6988,7 @@
 </file>
 
 <file path=word/styles.xml><?xml version="1.0" encoding="utf-8"?>
-<w:styles xmlns:mc="http://schemas.openxmlformats.org/markup-compatibility/2006" xmlns:r="http://schemas.openxmlformats.org/officeDocument/2006/relationships" xmlns:w="http://schemas.openxmlformats.org/wordprocessingml/2006/main" xmlns:w14="http://schemas.microsoft.com/office/word/2010/wordml" xmlns:w15="http://schemas.microsoft.com/office/word/2012/wordml" xmlns:w16cex="http://schemas.microsoft.com/office/word/2018/wordml/cex" xmlns:w16cid="http://schemas.microsoft.com/office/word/2016/wordml/cid" xmlns:w16="http://schemas.microsoft.com/office/word/2018/wordml" xmlns:w16se="http://schemas.microsoft.com/office/word/2015/wordml/symex" mc:Ignorable="w14 w15 w16se w16cid w16 w16cex">
+<w:styles xmlns:mc="http://schemas.openxmlformats.org/markup-compatibility/2006" xmlns:r="http://schemas.openxmlformats.org/officeDocument/2006/relationships" xmlns:w="http://schemas.openxmlformats.org/wordprocessingml/2006/main" xmlns:w14="http://schemas.microsoft.com/office/word/2010/wordml" xmlns:w15="http://schemas.microsoft.com/office/word/2012/wordml" xmlns:w16se="http://schemas.microsoft.com/office/word/2015/wordml/symex" mc:Ignorable="w14 w15 w16se">
   <w:docDefaults>
     <w:rPrDefault>
       <w:rPr>
@@ -6667,7 +7004,7 @@
       </w:pPr>
     </w:pPrDefault>
   </w:docDefaults>
-  <w:latentStyles w:defLockedState="0" w:defUIPriority="99" w:defSemiHidden="0" w:defUnhideWhenUsed="0" w:defQFormat="0" w:count="376">
+  <w:latentStyles w:defLockedState="0" w:defUIPriority="99" w:defSemiHidden="0" w:defUnhideWhenUsed="0" w:defQFormat="0" w:count="371">
     <w:lsdException w:name="Normal" w:uiPriority="0" w:qFormat="1"/>
     <w:lsdException w:name="heading 1" w:uiPriority="9" w:qFormat="1"/>
     <w:lsdException w:name="heading 2" w:semiHidden="1" w:uiPriority="9" w:unhideWhenUsed="1" w:qFormat="1"/>
@@ -7039,11 +7376,6 @@
     <w:lsdException w:name="List Table 5 Dark Accent 6" w:uiPriority="50"/>
     <w:lsdException w:name="List Table 6 Colorful Accent 6" w:uiPriority="51"/>
     <w:lsdException w:name="List Table 7 Colorful Accent 6" w:uiPriority="52"/>
-    <w:lsdException w:name="Mention" w:semiHidden="1" w:unhideWhenUsed="1"/>
-    <w:lsdException w:name="Smart Hyperlink" w:semiHidden="1" w:unhideWhenUsed="1"/>
-    <w:lsdException w:name="Hashtag" w:semiHidden="1" w:unhideWhenUsed="1"/>
-    <w:lsdException w:name="Unresolved Mention" w:semiHidden="1" w:unhideWhenUsed="1"/>
-    <w:lsdException w:name="Smart Link" w:semiHidden="1" w:unhideWhenUsed="1"/>
   </w:latentStyles>
   <w:style w:type="paragraph" w:default="1" w:styleId="Normal">
     <w:name w:val="Normal"/>
@@ -7059,11 +7391,11 @@
       <w:lang w:val="pt-PT" w:eastAsia="pt-PT"/>
     </w:rPr>
   </w:style>
-  <w:style w:type="paragraph" w:styleId="Ttulo1">
+  <w:style w:type="paragraph" w:styleId="Cabealho1">
     <w:name w:val="heading 1"/>
     <w:basedOn w:val="PargrafodaLista"/>
     <w:next w:val="Normal"/>
-    <w:link w:val="Ttulo1Carter"/>
+    <w:link w:val="Cabealho1Carter"/>
     <w:uiPriority w:val="9"/>
     <w:qFormat/>
     <w:rsid w:val="000D5F6C"/>
@@ -7082,11 +7414,11 @@
       <w:szCs w:val="34"/>
     </w:rPr>
   </w:style>
-  <w:style w:type="paragraph" w:styleId="Ttulo2">
+  <w:style w:type="paragraph" w:styleId="Cabealho2">
     <w:name w:val="heading 2"/>
     <w:basedOn w:val="PargrafodaLista"/>
     <w:next w:val="Normal"/>
-    <w:link w:val="Ttulo2Carter"/>
+    <w:link w:val="Cabealho2Carter"/>
     <w:uiPriority w:val="9"/>
     <w:unhideWhenUsed/>
     <w:qFormat/>
@@ -7107,11 +7439,11 @@
       <w:szCs w:val="29"/>
     </w:rPr>
   </w:style>
-  <w:style w:type="paragraph" w:styleId="Ttulo3">
+  <w:style w:type="paragraph" w:styleId="Cabealho3">
     <w:name w:val="heading 3"/>
-    <w:basedOn w:val="Ttulo1"/>
+    <w:basedOn w:val="Cabealho1"/>
     <w:next w:val="Normal"/>
-    <w:link w:val="Ttulo3Carter"/>
+    <w:link w:val="Cabealho3Carter"/>
     <w:uiPriority w:val="9"/>
     <w:unhideWhenUsed/>
     <w:qFormat/>
@@ -7197,7 +7529,7 @@
       <w:vertAlign w:val="superscript"/>
     </w:rPr>
   </w:style>
-  <w:style w:type="table" w:styleId="TabelacomGrelha">
+  <w:style w:type="table" w:styleId="Tabelacomgrelha">
     <w:name w:val="Table Grid"/>
     <w:basedOn w:val="Tabelanormal"/>
     <w:uiPriority w:val="59"/>
@@ -7243,10 +7575,10 @@
       <w:szCs w:val="16"/>
     </w:rPr>
   </w:style>
-  <w:style w:type="character" w:customStyle="1" w:styleId="Ttulo1Carter">
-    <w:name w:val="Título 1 Caráter"/>
+  <w:style w:type="character" w:customStyle="1" w:styleId="Cabealho1Carter">
+    <w:name w:val="Cabeçalho 1 Caráter"/>
     <w:basedOn w:val="Tipodeletrapredefinidodopargrafo"/>
-    <w:link w:val="Ttulo1"/>
+    <w:link w:val="Cabealho1"/>
     <w:uiPriority w:val="9"/>
     <w:rsid w:val="000D5F6C"/>
     <w:rPr>
@@ -7286,10 +7618,10 @@
       <w:szCs w:val="34"/>
     </w:rPr>
   </w:style>
-  <w:style w:type="character" w:customStyle="1" w:styleId="Ttulo2Carter">
-    <w:name w:val="Título 2 Caráter"/>
+  <w:style w:type="character" w:customStyle="1" w:styleId="Cabealho2Carter">
+    <w:name w:val="Cabeçalho 2 Caráter"/>
     <w:basedOn w:val="Tipodeletrapredefinidodopargrafo"/>
-    <w:link w:val="Ttulo2"/>
+    <w:link w:val="Cabealho2"/>
     <w:uiPriority w:val="9"/>
     <w:rsid w:val="000D5F6C"/>
     <w:rPr>
@@ -7333,10 +7665,10 @@
       <w:b/>
     </w:rPr>
   </w:style>
-  <w:style w:type="character" w:customStyle="1" w:styleId="Ttulo3Carter">
-    <w:name w:val="Título 3 Caráter"/>
+  <w:style w:type="character" w:customStyle="1" w:styleId="Cabealho3Carter">
+    <w:name w:val="Cabeçalho 3 Caráter"/>
     <w:basedOn w:val="Tipodeletrapredefinidodopargrafo"/>
-    <w:link w:val="Ttulo3"/>
+    <w:link w:val="Cabealho3"/>
     <w:uiPriority w:val="9"/>
     <w:rsid w:val="00CB2997"/>
     <w:rPr>
@@ -7358,7 +7690,7 @@
   </w:style>
   <w:style w:type="paragraph" w:styleId="Cabealhodondice">
     <w:name w:val="TOC Heading"/>
-    <w:basedOn w:val="Ttulo1"/>
+    <w:basedOn w:val="Cabealho1"/>
     <w:next w:val="Normal"/>
     <w:uiPriority w:val="39"/>
     <w:unhideWhenUsed/>
@@ -7661,7 +7993,7 @@
 </file>
 
 <file path=word/glossary/document.xml><?xml version="1.0" encoding="utf-8"?>
-<w:glossaryDocument xmlns:wpc="http://schemas.microsoft.com/office/word/2010/wordprocessingCanvas" xmlns:cx="http://schemas.microsoft.com/office/drawing/2014/chartex" xmlns:cx1="http://schemas.microsoft.com/office/drawing/2015/9/8/chartex" xmlns:cx2="http://schemas.microsoft.com/office/drawing/2015/10/21/chartex" xmlns:cx3="http://schemas.microsoft.com/office/drawing/2016/5/9/chartex" xmlns:cx4="http://schemas.microsoft.com/office/drawing/2016/5/10/chartex" xmlns:cx5="http://schemas.microsoft.com/office/drawing/2016/5/11/chartex" xmlns:cx6="http://schemas.microsoft.com/office/drawing/2016/5/12/chartex" xmlns:cx7="http://schemas.microsoft.com/office/drawing/2016/5/13/chartex" xmlns:cx8="http://schemas.microsoft.com/office/drawing/2016/5/14/chartex" xmlns:mc="http://schemas.openxmlformats.org/markup-compatibility/2006" xmlns:aink="http://schemas.microsoft.com/office/drawing/2016/ink" xmlns:am3d="http://schemas.microsoft.com/office/drawing/2017/model3d" xmlns:o="urn:schemas-microsoft-com:office:office" xmlns:r="http://schemas.openxmlformats.org/officeDocument/2006/relationships" xmlns:m="http://schemas.openxmlformats.org/officeDocument/2006/math" xmlns:v="urn:schemas-microsoft-com:vml" xmlns:wp14="http://schemas.microsoft.com/office/word/2010/wordprocessingDrawing" xmlns:wp="http://schemas.openxmlformats.org/drawingml/2006/wordprocessingDrawing" xmlns:w10="urn:schemas-microsoft-com:office:word" xmlns:w="http://schemas.openxmlformats.org/wordprocessingml/2006/main" xmlns:w14="http://schemas.microsoft.com/office/word/2010/wordml" xmlns:w15="http://schemas.microsoft.com/office/word/2012/wordml" xmlns:w16cex="http://schemas.microsoft.com/office/word/2018/wordml/cex" xmlns:w16cid="http://schemas.microsoft.com/office/word/2016/wordml/cid" xmlns:w16="http://schemas.microsoft.com/office/word/2018/wordml" xmlns:w16se="http://schemas.microsoft.com/office/word/2015/wordml/symex" xmlns:wpg="http://schemas.microsoft.com/office/word/2010/wordprocessingGroup" xmlns:wpi="http://schemas.microsoft.com/office/word/2010/wordprocessingInk" xmlns:wne="http://schemas.microsoft.com/office/word/2006/wordml" xmlns:wps="http://schemas.microsoft.com/office/word/2010/wordprocessingShape" mc:Ignorable="w14 w15 w16se w16cid w16 w16cex wp14">
+<w:glossaryDocument xmlns:wpc="http://schemas.microsoft.com/office/word/2010/wordprocessingCanvas" xmlns:cx="http://schemas.microsoft.com/office/drawing/2014/chartex" xmlns:mc="http://schemas.openxmlformats.org/markup-compatibility/2006" xmlns:o="urn:schemas-microsoft-com:office:office" xmlns:r="http://schemas.openxmlformats.org/officeDocument/2006/relationships" xmlns:m="http://schemas.openxmlformats.org/officeDocument/2006/math" xmlns:v="urn:schemas-microsoft-com:vml" xmlns:wp14="http://schemas.microsoft.com/office/word/2010/wordprocessingDrawing" xmlns:wp="http://schemas.openxmlformats.org/drawingml/2006/wordprocessingDrawing" xmlns:w10="urn:schemas-microsoft-com:office:word" xmlns:w="http://schemas.openxmlformats.org/wordprocessingml/2006/main" xmlns:w14="http://schemas.microsoft.com/office/word/2010/wordml" xmlns:w15="http://schemas.microsoft.com/office/word/2012/wordml" xmlns:w16se="http://schemas.microsoft.com/office/word/2015/wordml/symex" xmlns:wpg="http://schemas.microsoft.com/office/word/2010/wordprocessingGroup" xmlns:wpi="http://schemas.microsoft.com/office/word/2010/wordprocessingInk" xmlns:wne="http://schemas.microsoft.com/office/word/2006/wordml" xmlns:wps="http://schemas.microsoft.com/office/word/2010/wordprocessingShape" mc:Ignorable="w14 w15 w16se wp14">
   <w:docParts>
     <w:docPart>
       <w:docPartPr>
@@ -7697,69 +8029,69 @@
 </file>
 
 <file path=word/glossary/fontTable.xml><?xml version="1.0" encoding="utf-8"?>
-<w:fonts xmlns:mc="http://schemas.openxmlformats.org/markup-compatibility/2006" xmlns:r="http://schemas.openxmlformats.org/officeDocument/2006/relationships" xmlns:w="http://schemas.openxmlformats.org/wordprocessingml/2006/main" xmlns:w14="http://schemas.microsoft.com/office/word/2010/wordml" xmlns:w15="http://schemas.microsoft.com/office/word/2012/wordml" xmlns:w16cex="http://schemas.microsoft.com/office/word/2018/wordml/cex" xmlns:w16cid="http://schemas.microsoft.com/office/word/2016/wordml/cid" xmlns:w16="http://schemas.microsoft.com/office/word/2018/wordml" xmlns:w16se="http://schemas.microsoft.com/office/word/2015/wordml/symex" mc:Ignorable="w14 w15 w16se w16cid w16 w16cex">
+<w:fonts xmlns:mc="http://schemas.openxmlformats.org/markup-compatibility/2006" xmlns:r="http://schemas.openxmlformats.org/officeDocument/2006/relationships" xmlns:w="http://schemas.openxmlformats.org/wordprocessingml/2006/main" xmlns:w14="http://schemas.microsoft.com/office/word/2010/wordml" xmlns:w15="http://schemas.microsoft.com/office/word/2012/wordml" xmlns:w16se="http://schemas.microsoft.com/office/word/2015/wordml/symex" mc:Ignorable="w14 w15 w16se">
   <w:font w:name="Times New Roman">
     <w:panose1 w:val="02020603050405020304"/>
     <w:charset w:val="00"/>
     <w:family w:val="roman"/>
     <w:pitch w:val="variable"/>
-    <w:sig w:usb0="20002A87" w:usb1="80000000" w:usb2="00000008" w:usb3="00000000" w:csb0="000001FF" w:csb1="00000000"/>
+    <w:sig w:usb0="E0002EFF" w:usb1="C000785B" w:usb2="00000009" w:usb3="00000000" w:csb0="000001FF" w:csb1="00000000"/>
   </w:font>
   <w:font w:name="Symbol">
     <w:panose1 w:val="05050102010706020507"/>
-    <w:charset w:val="4D"/>
-    <w:family w:val="decorative"/>
+    <w:charset w:val="02"/>
+    <w:family w:val="roman"/>
     <w:pitch w:val="variable"/>
-    <w:sig w:usb0="00000003" w:usb1="10000000" w:usb2="00000000" w:usb3="00000000" w:csb0="80000001" w:csb1="00000000"/>
+    <w:sig w:usb0="00000000" w:usb1="10000000" w:usb2="00000000" w:usb3="00000000" w:csb0="80000000" w:csb1="00000000"/>
   </w:font>
   <w:font w:name="Courier New">
     <w:panose1 w:val="02070309020205020404"/>
     <w:charset w:val="00"/>
     <w:family w:val="modern"/>
     <w:pitch w:val="fixed"/>
-    <w:sig w:usb0="E0002AFF" w:usb1="C0007843" w:usb2="00000009" w:usb3="00000000" w:csb0="000001FF" w:csb1="00000000"/>
+    <w:sig w:usb0="E0002EFF" w:usb1="C0007843" w:usb2="00000009" w:usb3="00000000" w:csb0="000001FF" w:csb1="00000000"/>
   </w:font>
   <w:font w:name="Wingdings">
     <w:panose1 w:val="05000000000000000000"/>
-    <w:charset w:val="4D"/>
-    <w:family w:val="decorative"/>
+    <w:charset w:val="02"/>
+    <w:family w:val="auto"/>
     <w:pitch w:val="variable"/>
-    <w:sig w:usb0="00000003" w:usb1="10000000" w:usb2="00000000" w:usb3="00000000" w:csb0="80000001" w:csb1="00000000"/>
+    <w:sig w:usb0="00000000" w:usb1="10000000" w:usb2="00000000" w:usb3="00000000" w:csb0="80000000" w:csb1="00000000"/>
   </w:font>
   <w:font w:name="Calibri">
     <w:panose1 w:val="020F0502020204030204"/>
     <w:charset w:val="00"/>
     <w:family w:val="swiss"/>
     <w:pitch w:val="variable"/>
-    <w:sig w:usb0="A00002EF" w:usb1="4000207B" w:usb2="00000000" w:usb3="00000000" w:csb0="0000009F" w:csb1="00000000"/>
+    <w:sig w:usb0="E4002EFF" w:usb1="C000247B" w:usb2="00000009" w:usb3="00000000" w:csb0="000001FF" w:csb1="00000000"/>
   </w:font>
   <w:font w:name="PMingLiU">
     <w:altName w:val="新細明體"/>
-    <w:panose1 w:val="02020500000000000000"/>
+    <w:panose1 w:val="02010601000101010101"/>
     <w:charset w:val="88"/>
     <w:family w:val="roman"/>
     <w:pitch w:val="variable"/>
     <w:sig w:usb0="A00002FF" w:usb1="28CFFCFA" w:usb2="00000016" w:usb3="00000000" w:csb0="00100001" w:csb1="00000000"/>
   </w:font>
   <w:font w:name="LM Roman 12">
-    <w:altName w:val="﷽﷽﷽﷽﷽﷽﷽﷽ 12"/>
-    <w:panose1 w:val="00000500000000000000"/>
+    <w:altName w:val="Courier New"/>
+    <w:panose1 w:val="00000000000000000000"/>
     <w:charset w:val="4D"/>
     <w:family w:val="auto"/>
     <w:notTrueType/>
     <w:pitch w:val="variable"/>
-    <w:sig w:usb0="20000007" w:usb1="00000000" w:usb2="00000000" w:usb3="00000000" w:csb0="00000193" w:csb1="00000000"/>
+    <w:sig w:usb0="00000001" w:usb1="00000000" w:usb2="00000000" w:usb3="00000000" w:csb0="00000193" w:csb1="00000000"/>
   </w:font>
   <w:font w:name="Tahoma">
     <w:panose1 w:val="020B0604030504040204"/>
     <w:charset w:val="00"/>
     <w:family w:val="swiss"/>
     <w:pitch w:val="variable"/>
-    <w:sig w:usb0="00000003" w:usb1="00000000" w:usb2="00000000" w:usb3="00000000" w:csb0="00000001" w:csb1="00000000"/>
+    <w:sig w:usb0="E1002EFF" w:usb1="C000605B" w:usb2="00000029" w:usb3="00000000" w:csb0="000101FF" w:csb1="00000000"/>
   </w:font>
   <w:font w:name="LM Roman 17">
     <w:altName w:val="Arial"/>
-    <w:panose1 w:val="020B0604020202020204"/>
+    <w:panose1 w:val="00000000000000000000"/>
     <w:charset w:val="00"/>
     <w:family w:val="modern"/>
     <w:notTrueType/>
@@ -7768,7 +8100,6 @@
   </w:font>
   <w:font w:name="cmr12">
     <w:altName w:val="Calibri"/>
-    <w:panose1 w:val="020B0604020202020204"/>
     <w:charset w:val="00"/>
     <w:family w:val="swiss"/>
     <w:pitch w:val="variable"/>
@@ -7779,34 +8110,34 @@
     <w:charset w:val="00"/>
     <w:family w:val="roman"/>
     <w:pitch w:val="variable"/>
-    <w:sig w:usb0="A00002EF" w:usb1="4000004B" w:usb2="00000000" w:usb3="00000000" w:csb0="0000009F" w:csb1="00000000"/>
+    <w:sig w:usb0="E00006FF" w:usb1="420024FF" w:usb2="02000000" w:usb3="00000000" w:csb0="0000019F" w:csb1="00000000"/>
   </w:font>
   <w:font w:name="ROMANSERIF-OBLIQUE">
-    <w:panose1 w:val="02000603060000090004"/>
+    <w:altName w:val="MV Boli"/>
     <w:charset w:val="00"/>
     <w:family w:val="auto"/>
     <w:pitch w:val="variable"/>
-    <w:sig w:usb0="80000003" w:usb1="00000000" w:usb2="00000000" w:usb3="00000000" w:csb0="00000001" w:csb1="00000000"/>
+    <w:sig w:usb0="00000003" w:usb1="00000000" w:usb2="00000000" w:usb3="00000000" w:csb0="00000001" w:csb1="00000000"/>
   </w:font>
   <w:font w:name="Arial">
     <w:panose1 w:val="020B0604020202020204"/>
     <w:charset w:val="00"/>
     <w:family w:val="swiss"/>
     <w:pitch w:val="variable"/>
-    <w:sig w:usb0="E0002AFF" w:usb1="C0007843" w:usb2="00000009" w:usb3="00000000" w:csb0="000001FF" w:csb1="00000000"/>
+    <w:sig w:usb0="E0002EFF" w:usb1="C000785B" w:usb2="00000009" w:usb3="00000000" w:csb0="000001FF" w:csb1="00000000"/>
   </w:font>
   <w:font w:name="Calibri Light">
     <w:panose1 w:val="020F0302020204030204"/>
     <w:charset w:val="00"/>
     <w:family w:val="swiss"/>
     <w:pitch w:val="variable"/>
-    <w:sig w:usb0="E0002AFF" w:usb1="C000247B" w:usb2="00000009" w:usb3="00000000" w:csb0="000001FF" w:csb1="00000000"/>
+    <w:sig w:usb0="E4002EFF" w:usb1="C000247B" w:usb2="00000009" w:usb3="00000000" w:csb0="000001FF" w:csb1="00000000"/>
   </w:font>
 </w:fonts>
 </file>
 
 <file path=word/glossary/settings.xml><?xml version="1.0" encoding="utf-8"?>
-<w:settings xmlns:mc="http://schemas.openxmlformats.org/markup-compatibility/2006" xmlns:o="urn:schemas-microsoft-com:office:office" xmlns:r="http://schemas.openxmlformats.org/officeDocument/2006/relationships" xmlns:m="http://schemas.openxmlformats.org/officeDocument/2006/math" xmlns:v="urn:schemas-microsoft-com:vml" xmlns:w10="urn:schemas-microsoft-com:office:word" xmlns:w="http://schemas.openxmlformats.org/wordprocessingml/2006/main" xmlns:w14="http://schemas.microsoft.com/office/word/2010/wordml" xmlns:w15="http://schemas.microsoft.com/office/word/2012/wordml" xmlns:w16cex="http://schemas.microsoft.com/office/word/2018/wordml/cex" xmlns:w16cid="http://schemas.microsoft.com/office/word/2016/wordml/cid" xmlns:w16="http://schemas.microsoft.com/office/word/2018/wordml" xmlns:w16se="http://schemas.microsoft.com/office/word/2015/wordml/symex" xmlns:sl="http://schemas.openxmlformats.org/schemaLibrary/2006/main" mc:Ignorable="w14 w15 w16se w16cid w16 w16cex">
+<w:settings xmlns:mc="http://schemas.openxmlformats.org/markup-compatibility/2006" xmlns:o="urn:schemas-microsoft-com:office:office" xmlns:r="http://schemas.openxmlformats.org/officeDocument/2006/relationships" xmlns:m="http://schemas.openxmlformats.org/officeDocument/2006/math" xmlns:v="urn:schemas-microsoft-com:vml" xmlns:w10="urn:schemas-microsoft-com:office:word" xmlns:w="http://schemas.openxmlformats.org/wordprocessingml/2006/main" xmlns:w14="http://schemas.microsoft.com/office/word/2010/wordml" xmlns:w15="http://schemas.microsoft.com/office/word/2012/wordml" xmlns:w16se="http://schemas.microsoft.com/office/word/2015/wordml/symex" xmlns:sl="http://schemas.openxmlformats.org/schemaLibrary/2006/main" mc:Ignorable="w14 w15 w16se">
   <w:view w:val="normal"/>
   <w:defaultTabStop w:val="708"/>
   <w:hyphenationZone w:val="425"/>
@@ -7818,7 +8149,6 @@
     <w:compatSetting w:name="enableOpenTypeFeatures" w:uri="http://schemas.microsoft.com/office/word" w:val="1"/>
     <w:compatSetting w:name="doNotFlipMirrorIndents" w:uri="http://schemas.microsoft.com/office/word" w:val="1"/>
     <w:compatSetting w:name="differentiateMultirowTableHeaders" w:uri="http://schemas.microsoft.com/office/word" w:val="1"/>
-    <w:compatSetting w:name="useWord2013TrackBottomHyphenation" w:uri="http://schemas.microsoft.com/office/word" w:val="0"/>
   </w:compat>
   <w:rsids>
     <w:rsidRoot w:val="00700536"/>
@@ -7828,6 +8158,7 @@
     <w:rsid w:val="003A0A48"/>
     <w:rsid w:val="00700536"/>
     <w:rsid w:val="007016AE"/>
+    <w:rsid w:val="007E3906"/>
     <w:rsid w:val="00B458A7"/>
     <w:rsid w:val="00CF42A0"/>
   </w:rsids>
@@ -7853,7 +8184,7 @@
 </file>
 
 <file path=word/glossary/styles.xml><?xml version="1.0" encoding="utf-8"?>
-<w:styles xmlns:mc="http://schemas.openxmlformats.org/markup-compatibility/2006" xmlns:r="http://schemas.openxmlformats.org/officeDocument/2006/relationships" xmlns:w="http://schemas.openxmlformats.org/wordprocessingml/2006/main" xmlns:w14="http://schemas.microsoft.com/office/word/2010/wordml" xmlns:w15="http://schemas.microsoft.com/office/word/2012/wordml" xmlns:w16cex="http://schemas.microsoft.com/office/word/2018/wordml/cex" xmlns:w16cid="http://schemas.microsoft.com/office/word/2016/wordml/cid" xmlns:w16="http://schemas.microsoft.com/office/word/2018/wordml" xmlns:w16se="http://schemas.microsoft.com/office/word/2015/wordml/symex" mc:Ignorable="w14 w15 w16se w16cid w16 w16cex">
+<w:styles xmlns:mc="http://schemas.openxmlformats.org/markup-compatibility/2006" xmlns:r="http://schemas.openxmlformats.org/officeDocument/2006/relationships" xmlns:w="http://schemas.openxmlformats.org/wordprocessingml/2006/main" xmlns:w14="http://schemas.microsoft.com/office/word/2010/wordml" xmlns:w15="http://schemas.microsoft.com/office/word/2012/wordml" xmlns:w16se="http://schemas.microsoft.com/office/word/2015/wordml/symex" mc:Ignorable="w14 w15 w16se">
   <w:docDefaults>
     <w:rPrDefault>
       <w:rPr>
@@ -7865,7 +8196,7 @@
     </w:rPrDefault>
     <w:pPrDefault/>
   </w:docDefaults>
-  <w:latentStyles w:defLockedState="0" w:defUIPriority="99" w:defSemiHidden="0" w:defUnhideWhenUsed="0" w:defQFormat="0" w:count="376">
+  <w:latentStyles w:defLockedState="0" w:defUIPriority="99" w:defSemiHidden="0" w:defUnhideWhenUsed="0" w:defQFormat="0" w:count="371">
     <w:lsdException w:name="Normal" w:uiPriority="0" w:qFormat="1"/>
     <w:lsdException w:name="heading 1" w:uiPriority="9" w:qFormat="1"/>
     <w:lsdException w:name="heading 2" w:semiHidden="1" w:uiPriority="9" w:unhideWhenUsed="1" w:qFormat="1"/>
@@ -8237,11 +8568,6 @@
     <w:lsdException w:name="List Table 5 Dark Accent 6" w:uiPriority="50"/>
     <w:lsdException w:name="List Table 6 Colorful Accent 6" w:uiPriority="51"/>
     <w:lsdException w:name="List Table 7 Colorful Accent 6" w:uiPriority="52"/>
-    <w:lsdException w:name="Mention" w:semiHidden="1" w:unhideWhenUsed="1"/>
-    <w:lsdException w:name="Smart Hyperlink" w:semiHidden="1" w:unhideWhenUsed="1"/>
-    <w:lsdException w:name="Hashtag" w:semiHidden="1" w:unhideWhenUsed="1"/>
-    <w:lsdException w:name="Unresolved Mention" w:semiHidden="1" w:unhideWhenUsed="1"/>
-    <w:lsdException w:name="Smart Link" w:semiHidden="1" w:unhideWhenUsed="1"/>
   </w:latentStyles>
   <w:style w:type="paragraph" w:default="1" w:styleId="Normal">
     <w:name w:val="Normal"/>
@@ -8291,7 +8617,7 @@
 </file>
 
 <file path=word/glossary/webSettings.xml><?xml version="1.0" encoding="utf-8"?>
-<w:webSettings xmlns:mc="http://schemas.openxmlformats.org/markup-compatibility/2006" xmlns:r="http://schemas.openxmlformats.org/officeDocument/2006/relationships" xmlns:w="http://schemas.openxmlformats.org/wordprocessingml/2006/main" xmlns:w14="http://schemas.microsoft.com/office/word/2010/wordml" xmlns:w15="http://schemas.microsoft.com/office/word/2012/wordml" xmlns:w16cex="http://schemas.microsoft.com/office/word/2018/wordml/cex" xmlns:w16cid="http://schemas.microsoft.com/office/word/2016/wordml/cid" xmlns:w16="http://schemas.microsoft.com/office/word/2018/wordml" xmlns:w16se="http://schemas.microsoft.com/office/word/2015/wordml/symex" mc:Ignorable="w14 w15 w16se w16cid w16 w16cex">
+<w:webSettings xmlns:mc="http://schemas.openxmlformats.org/markup-compatibility/2006" xmlns:r="http://schemas.openxmlformats.org/officeDocument/2006/relationships" xmlns:w="http://schemas.openxmlformats.org/wordprocessingml/2006/main" xmlns:w14="http://schemas.microsoft.com/office/word/2010/wordml" xmlns:w15="http://schemas.microsoft.com/office/word/2012/wordml" xmlns:w16se="http://schemas.microsoft.com/office/word/2015/wordml/symex" mc:Ignorable="w14 w15 w16se">
   <w:optimizeForBrowser/>
   <w:allowPNG/>
 </w:webSettings>
@@ -8624,7 +8950,7 @@
 </file>
 
 <file path=customXml/itemProps2.xml><?xml version="1.0" encoding="utf-8"?>
-<ds:datastoreItem xmlns:ds="http://schemas.openxmlformats.org/officeDocument/2006/customXml" ds:itemID="{73658A37-BCAE-48B2-A303-D4645F8F4DCC}">
+<ds:datastoreItem xmlns:ds="http://schemas.openxmlformats.org/officeDocument/2006/customXml" ds:itemID="{EFF559B1-54AC-43F9-BCE7-510201469FD6}">
   <ds:schemaRefs>
     <ds:schemaRef ds:uri="http://schemas.openxmlformats.org/officeDocument/2006/bibliography"/>
   </ds:schemaRefs>

</xml_diff>